<commit_message>
tech doc draft v2
</commit_message>
<xml_diff>
--- a/document/CIS573_SEASPrint_Project_Tech_Doc.docx
+++ b/document/CIS573_SEASPrint_Project_Tech_Doc.docx
@@ -31,7 +31,6 @@
           <w:szCs w:val="52"/>
         </w:rPr>
       </w:pPr>
-      <w:proofErr w:type="spellStart"/>
       <w:r>
         <w:rPr>
           <w:rFonts w:ascii="Times New Roman" w:eastAsiaTheme="minorEastAsia" w:hAnsi="Times New Roman" w:cs="Times New Roman" w:hint="eastAsia"/>
@@ -46,16 +45,7 @@
           <w:sz w:val="52"/>
           <w:szCs w:val="52"/>
         </w:rPr>
-        <w:t>rint</w:t>
-      </w:r>
-      <w:proofErr w:type="spellEnd"/>
-      <w:r>
-        <w:rPr>
-          <w:rFonts w:ascii="Times New Roman" w:eastAsiaTheme="minorEastAsia" w:hAnsi="Times New Roman" w:cs="Times New Roman" w:hint="eastAsia"/>
-          <w:sz w:val="52"/>
-          <w:szCs w:val="52"/>
-        </w:rPr>
-        <w:t xml:space="preserve"> Project</w:t>
+        <w:t>rint Project</w:t>
       </w:r>
     </w:p>
     <w:p>
@@ -89,21 +79,28 @@
           <w:b w:val="0"/>
         </w:rPr>
       </w:pPr>
-      <w:proofErr w:type="spellStart"/>
       <w:r>
         <w:rPr>
           <w:rFonts w:ascii="Times New Roman" w:hAnsi="Times New Roman" w:cs="Times New Roman" w:hint="eastAsia"/>
           <w:b w:val="0"/>
         </w:rPr>
-        <w:t>Xin</w:t>
-      </w:r>
-      <w:proofErr w:type="spellEnd"/>
+        <w:t>Xin Dong</w:t>
+      </w:r>
+    </w:p>
+    <w:p>
+      <w:pPr>
+        <w:pStyle w:val="a3"/>
+        <w:rPr>
+          <w:rFonts w:ascii="Times New Roman" w:hAnsi="Times New Roman" w:cs="Times New Roman"/>
+          <w:b w:val="0"/>
+        </w:rPr>
+      </w:pPr>
       <w:r>
         <w:rPr>
           <w:rFonts w:ascii="Times New Roman" w:hAnsi="Times New Roman" w:cs="Times New Roman" w:hint="eastAsia"/>
           <w:b w:val="0"/>
         </w:rPr>
-        <w:t xml:space="preserve"> Dong</w:t>
+        <w:t>Siyong Liang</w:t>
       </w:r>
     </w:p>
     <w:p>
@@ -114,21 +111,12 @@
           <w:b w:val="0"/>
         </w:rPr>
       </w:pPr>
-      <w:proofErr w:type="spellStart"/>
       <w:r>
         <w:rPr>
           <w:rFonts w:ascii="Times New Roman" w:hAnsi="Times New Roman" w:cs="Times New Roman" w:hint="eastAsia"/>
           <w:b w:val="0"/>
         </w:rPr>
-        <w:t>Siyong</w:t>
-      </w:r>
-      <w:proofErr w:type="spellEnd"/>
-      <w:r>
-        <w:rPr>
-          <w:rFonts w:ascii="Times New Roman" w:hAnsi="Times New Roman" w:cs="Times New Roman" w:hint="eastAsia"/>
-          <w:b w:val="0"/>
-        </w:rPr>
-        <w:t xml:space="preserve"> Liang</w:t>
+        <w:t>Tao Mo</w:t>
       </w:r>
     </w:p>
     <w:p>
@@ -141,35 +129,10 @@
       </w:pPr>
       <w:r>
         <w:rPr>
-          <w:rFonts w:ascii="Times New Roman" w:hAnsi="Times New Roman" w:cs="Times New Roman" w:hint="eastAsia"/>
-          <w:b w:val="0"/>
-        </w:rPr>
-        <w:t>Tao Mo</w:t>
-      </w:r>
-    </w:p>
-    <w:p>
-      <w:pPr>
-        <w:pStyle w:val="a3"/>
-        <w:rPr>
           <w:rFonts w:ascii="Times New Roman" w:hAnsi="Times New Roman" w:cs="Times New Roman"/>
           <w:b w:val="0"/>
         </w:rPr>
-      </w:pPr>
-      <w:proofErr w:type="spellStart"/>
-      <w:r>
-        <w:rPr>
-          <w:rFonts w:ascii="Times New Roman" w:hAnsi="Times New Roman" w:cs="Times New Roman"/>
-          <w:b w:val="0"/>
-        </w:rPr>
-        <w:t>Mingfei</w:t>
-      </w:r>
-      <w:proofErr w:type="spellEnd"/>
-      <w:r>
-        <w:rPr>
-          <w:rFonts w:ascii="Times New Roman" w:hAnsi="Times New Roman" w:cs="Times New Roman"/>
-          <w:b w:val="0"/>
-        </w:rPr>
-        <w:t xml:space="preserve"> Shao</w:t>
+        <w:t>Mingfei Shao</w:t>
       </w:r>
     </w:p>
     <w:p>
@@ -319,41 +282,13 @@
         <w:rPr>
           <w:rFonts w:ascii="Times New Roman" w:eastAsiaTheme="minorEastAsia" w:hAnsi="Times New Roman" w:cs="Times New Roman" w:hint="eastAsia"/>
         </w:rPr>
-        <w:t xml:space="preserve">detailed description about the related Activity classes, </w:t>
-      </w:r>
-      <w:proofErr w:type="spellStart"/>
+        <w:t xml:space="preserve">detailed description about the related Activity classes, JUnit tests, </w:t>
+      </w:r>
       <w:r>
         <w:rPr>
           <w:rFonts w:ascii="Times New Roman" w:eastAsiaTheme="minorEastAsia" w:hAnsi="Times New Roman" w:cs="Times New Roman" w:hint="eastAsia"/>
         </w:rPr>
-        <w:t>JUnit</w:t>
-      </w:r>
-      <w:proofErr w:type="spellEnd"/>
-      <w:r>
-        <w:rPr>
-          <w:rFonts w:ascii="Times New Roman" w:eastAsiaTheme="minorEastAsia" w:hAnsi="Times New Roman" w:cs="Times New Roman" w:hint="eastAsia"/>
-        </w:rPr>
-        <w:t xml:space="preserve"> tests, </w:t>
-      </w:r>
-      <w:r>
-        <w:rPr>
-          <w:rFonts w:ascii="Times New Roman" w:eastAsiaTheme="minorEastAsia" w:hAnsi="Times New Roman" w:cs="Times New Roman" w:hint="eastAsia"/>
-        </w:rPr>
-        <w:t xml:space="preserve">and concerns (if any) for each screen of the </w:t>
-      </w:r>
-      <w:proofErr w:type="spellStart"/>
-      <w:r>
-        <w:rPr>
-          <w:rFonts w:ascii="Times New Roman" w:eastAsiaTheme="minorEastAsia" w:hAnsi="Times New Roman" w:cs="Times New Roman" w:hint="eastAsia"/>
-        </w:rPr>
-        <w:t>SEASPrint</w:t>
-      </w:r>
-      <w:proofErr w:type="spellEnd"/>
-      <w:r>
-        <w:rPr>
-          <w:rFonts w:ascii="Times New Roman" w:eastAsiaTheme="minorEastAsia" w:hAnsi="Times New Roman" w:cs="Times New Roman" w:hint="eastAsia"/>
-        </w:rPr>
-        <w:t xml:space="preserve"> application.</w:t>
+        <w:t>and concerns (if any) for each screen of the SEASPrint application.</w:t>
       </w:r>
     </w:p>
     <w:p>
@@ -377,7 +312,7 @@
         <w:ind w:firstLineChars="0"/>
         <w:jc w:val="left"/>
         <w:rPr>
-          <w:rFonts w:ascii="Times New Roman" w:eastAsia="宋体" w:hAnsi="Times New Roman" w:cs="Times New Roman" w:hint="eastAsia"/>
+          <w:rFonts w:ascii="Times New Roman" w:eastAsia="宋体" w:hAnsi="Times New Roman" w:cs="Times New Roman"/>
           <w:b/>
           <w:bCs/>
           <w:kern w:val="28"/>
@@ -501,77 +436,61 @@
         <w:spacing w:before="120" w:after="120"/>
         <w:jc w:val="center"/>
         <w:rPr>
+          <w:rFonts w:ascii="Times New Roman" w:hAnsi="Times New Roman" w:cs="Times New Roman"/>
+          <w:b/>
+        </w:rPr>
+      </w:pPr>
+      <w:bookmarkStart w:id="2" w:name="_Ref343521985"/>
+      <w:r>
+        <w:rPr>
+          <w:rFonts w:ascii="Times New Roman" w:hAnsi="Times New Roman" w:cs="Times New Roman"/>
+          <w:b/>
+        </w:rPr>
+        <w:t xml:space="preserve">Screenshot </w:t>
+      </w:r>
+      <w:r>
+        <w:rPr>
+          <w:rFonts w:ascii="Times New Roman" w:hAnsi="Times New Roman" w:cs="Times New Roman"/>
+          <w:b/>
+        </w:rPr>
+        <w:fldChar w:fldCharType="begin"/>
+      </w:r>
+      <w:r>
+        <w:rPr>
+          <w:rFonts w:ascii="Times New Roman" w:hAnsi="Times New Roman" w:cs="Times New Roman"/>
+          <w:b/>
+        </w:rPr>
+        <w:instrText xml:space="preserve"> SEQ Screenshot \* ARABIC </w:instrText>
+      </w:r>
+      <w:r>
+        <w:rPr>
+          <w:rFonts w:ascii="Times New Roman" w:hAnsi="Times New Roman" w:cs="Times New Roman"/>
+          <w:b/>
+        </w:rPr>
+        <w:fldChar w:fldCharType="separate"/>
+      </w:r>
+      <w:r>
+        <w:rPr>
+          <w:rFonts w:ascii="Times New Roman" w:hAnsi="Times New Roman" w:cs="Times New Roman"/>
+          <w:b/>
+          <w:noProof/>
+        </w:rPr>
+        <w:t>1</w:t>
+      </w:r>
+      <w:r>
+        <w:rPr>
+          <w:rFonts w:ascii="Times New Roman" w:hAnsi="Times New Roman" w:cs="Times New Roman"/>
+          <w:b/>
+        </w:rPr>
+        <w:fldChar w:fldCharType="end"/>
+      </w:r>
+      <w:bookmarkEnd w:id="2"/>
+      <w:r>
+        <w:rPr>
           <w:rFonts w:ascii="Times New Roman" w:hAnsi="Times New Roman" w:cs="Times New Roman" w:hint="eastAsia"/>
           <w:b/>
         </w:rPr>
-      </w:pPr>
-      <w:bookmarkStart w:id="2" w:name="_Ref343521985"/>
-      <w:r>
-        <w:rPr>
-          <w:rFonts w:ascii="Times New Roman" w:hAnsi="Times New Roman" w:cs="Times New Roman"/>
-          <w:b/>
-        </w:rPr>
-        <w:t xml:space="preserve">Screenshot </w:t>
-      </w:r>
-      <w:r>
-        <w:rPr>
-          <w:rFonts w:ascii="Times New Roman" w:hAnsi="Times New Roman" w:cs="Times New Roman"/>
-          <w:b/>
-        </w:rPr>
-        <w:fldChar w:fldCharType="begin"/>
-      </w:r>
-      <w:r>
-        <w:rPr>
-          <w:rFonts w:ascii="Times New Roman" w:hAnsi="Times New Roman" w:cs="Times New Roman"/>
-          <w:b/>
-        </w:rPr>
-        <w:instrText xml:space="preserve"> SEQ Screenshot \* ARABIC </w:instrText>
-      </w:r>
-      <w:r>
-        <w:rPr>
-          <w:rFonts w:ascii="Times New Roman" w:hAnsi="Times New Roman" w:cs="Times New Roman"/>
-          <w:b/>
-        </w:rPr>
-        <w:fldChar w:fldCharType="separate"/>
-      </w:r>
-      <w:r>
-        <w:rPr>
-          <w:rFonts w:ascii="Times New Roman" w:hAnsi="Times New Roman" w:cs="Times New Roman"/>
-          <w:b/>
-          <w:noProof/>
-        </w:rPr>
-        <w:t>1</w:t>
-      </w:r>
-      <w:r>
-        <w:rPr>
-          <w:rFonts w:ascii="Times New Roman" w:hAnsi="Times New Roman" w:cs="Times New Roman"/>
-          <w:b/>
-        </w:rPr>
-        <w:fldChar w:fldCharType="end"/>
-      </w:r>
-      <w:bookmarkEnd w:id="2"/>
-      <w:r>
-        <w:rPr>
-          <w:rFonts w:ascii="Times New Roman" w:hAnsi="Times New Roman" w:cs="Times New Roman" w:hint="eastAsia"/>
-          <w:b/>
-        </w:rPr>
-        <w:t xml:space="preserve"> </w:t>
-      </w:r>
-      <w:proofErr w:type="gramStart"/>
-      <w:r>
-        <w:rPr>
-          <w:rFonts w:ascii="Times New Roman" w:hAnsi="Times New Roman" w:cs="Times New Roman" w:hint="eastAsia"/>
-          <w:b/>
-        </w:rPr>
-        <w:t>The</w:t>
-      </w:r>
-      <w:proofErr w:type="gramEnd"/>
-      <w:r>
-        <w:rPr>
-          <w:rFonts w:ascii="Times New Roman" w:hAnsi="Times New Roman" w:cs="Times New Roman" w:hint="eastAsia"/>
-          <w:b/>
-        </w:rPr>
-        <w:t xml:space="preserve"> Login Screen</w:t>
+        <w:t xml:space="preserve"> The Login Screen</w:t>
       </w:r>
     </w:p>
     <w:p>
@@ -585,7 +504,7 @@
         <w:ind w:firstLineChars="0"/>
         <w:jc w:val="left"/>
         <w:rPr>
-          <w:rFonts w:ascii="Times New Roman" w:eastAsia="宋体" w:hAnsi="Times New Roman" w:cs="Times New Roman" w:hint="eastAsia"/>
+          <w:rFonts w:ascii="Times New Roman" w:eastAsia="宋体" w:hAnsi="Times New Roman" w:cs="Times New Roman"/>
           <w:b/>
           <w:bCs/>
           <w:kern w:val="28"/>
@@ -624,7 +543,7 @@
         <w:ind w:firstLineChars="0"/>
         <w:jc w:val="left"/>
         <w:rPr>
-          <w:rFonts w:ascii="Times New Roman" w:eastAsia="宋体" w:hAnsi="Times New Roman" w:cs="Times New Roman" w:hint="eastAsia"/>
+          <w:rFonts w:ascii="Times New Roman" w:eastAsia="宋体" w:hAnsi="Times New Roman" w:cs="Times New Roman"/>
           <w:bCs/>
           <w:kern w:val="28"/>
           <w:szCs w:val="24"/>
@@ -646,25 +565,7 @@
           <w:kern w:val="28"/>
           <w:szCs w:val="24"/>
         </w:rPr>
-        <w:t>.</w:t>
-      </w:r>
-      <w:r>
-        <w:rPr>
-          <w:rFonts w:ascii="Times New Roman" w:eastAsia="宋体" w:hAnsi="Times New Roman" w:cs="Times New Roman" w:hint="eastAsia"/>
-          <w:bCs/>
-          <w:kern w:val="28"/>
-          <w:szCs w:val="24"/>
-        </w:rPr>
-        <w:t>AuthStep</w:t>
-      </w:r>
-      <w:r>
-        <w:rPr>
-          <w:rFonts w:ascii="Times New Roman" w:eastAsia="宋体" w:hAnsi="Times New Roman" w:cs="Times New Roman" w:hint="eastAsia"/>
-          <w:bCs/>
-          <w:kern w:val="28"/>
-          <w:szCs w:val="24"/>
-        </w:rPr>
-        <w:t>.java</w:t>
+        <w:t>.AuthStep.java</w:t>
       </w:r>
     </w:p>
     <w:p>
@@ -678,7 +579,7 @@
         <w:ind w:firstLineChars="0"/>
         <w:jc w:val="left"/>
         <w:rPr>
-          <w:rFonts w:ascii="Times New Roman" w:eastAsia="宋体" w:hAnsi="Times New Roman" w:cs="Times New Roman" w:hint="eastAsia"/>
+          <w:rFonts w:ascii="Times New Roman" w:eastAsia="宋体" w:hAnsi="Times New Roman" w:cs="Times New Roman"/>
           <w:bCs/>
           <w:kern w:val="28"/>
           <w:szCs w:val="24"/>
@@ -723,7 +624,7 @@
         <w:ind w:firstLineChars="0"/>
         <w:jc w:val="left"/>
         <w:rPr>
-          <w:rFonts w:ascii="Times New Roman" w:eastAsia="宋体" w:hAnsi="Times New Roman" w:cs="Times New Roman" w:hint="eastAsia"/>
+          <w:rFonts w:ascii="Times New Roman" w:eastAsia="宋体" w:hAnsi="Times New Roman" w:cs="Times New Roman"/>
           <w:bCs/>
           <w:kern w:val="28"/>
           <w:szCs w:val="24"/>
@@ -745,16 +646,7 @@
           <w:kern w:val="28"/>
           <w:szCs w:val="24"/>
         </w:rPr>
-        <w:t>.</w:t>
-      </w:r>
-      <w:r>
-        <w:rPr>
-          <w:rFonts w:ascii="Times New Roman" w:eastAsia="宋体" w:hAnsi="Times New Roman" w:cs="Times New Roman" w:hint="eastAsia"/>
-          <w:bCs/>
-          <w:kern w:val="28"/>
-          <w:szCs w:val="24"/>
-        </w:rPr>
-        <w:t xml:space="preserve">EncryptUtil.java: the class that extracts the encryption </w:t>
+        <w:t xml:space="preserve">.EncryptUtil.java: the class that extracts the encryption </w:t>
       </w:r>
       <w:r>
         <w:rPr>
@@ -799,6 +691,250 @@
           <w:kern w:val="28"/>
           <w:szCs w:val="24"/>
         </w:rPr>
+        <w:t>com.engineering.printer</w:t>
+      </w:r>
+      <w:r>
+        <w:rPr>
+          <w:rFonts w:ascii="Times New Roman" w:eastAsia="宋体" w:hAnsi="Times New Roman" w:cs="Times New Roman" w:hint="eastAsia"/>
+          <w:bCs/>
+          <w:kern w:val="28"/>
+          <w:szCs w:val="24"/>
+        </w:rPr>
+        <w:t>.MicrosoftSink.java</w:t>
+      </w:r>
+    </w:p>
+    <w:p>
+      <w:pPr>
+        <w:pStyle w:val="a4"/>
+        <w:widowControl/>
+        <w:numPr>
+          <w:ilvl w:val="0"/>
+          <w:numId w:val="5"/>
+        </w:numPr>
+        <w:ind w:firstLineChars="0"/>
+        <w:jc w:val="left"/>
+        <w:rPr>
+          <w:rFonts w:ascii="Times New Roman" w:eastAsia="宋体" w:hAnsi="Times New Roman" w:cs="Times New Roman" w:hint="eastAsia"/>
+          <w:bCs/>
+          <w:kern w:val="28"/>
+          <w:szCs w:val="24"/>
+        </w:rPr>
+      </w:pPr>
+      <w:r>
+        <w:rPr>
+          <w:rFonts w:ascii="Times New Roman" w:eastAsia="宋体" w:hAnsi="Times New Roman" w:cs="Times New Roman"/>
+          <w:bCs/>
+          <w:kern w:val="28"/>
+          <w:szCs w:val="24"/>
+        </w:rPr>
+        <w:t>com.engineering.printer</w:t>
+      </w:r>
+      <w:r>
+        <w:rPr>
+          <w:rFonts w:ascii="Times New Roman" w:eastAsia="宋体" w:hAnsi="Times New Roman" w:cs="Times New Roman" w:hint="eastAsia"/>
+          <w:bCs/>
+          <w:kern w:val="28"/>
+          <w:szCs w:val="24"/>
+        </w:rPr>
+        <w:t>.ErrorCallback</w:t>
+      </w:r>
+      <w:r>
+        <w:rPr>
+          <w:rFonts w:ascii="Times New Roman" w:eastAsia="宋体" w:hAnsi="Times New Roman" w:cs="Times New Roman" w:hint="eastAsia"/>
+          <w:bCs/>
+          <w:kern w:val="28"/>
+          <w:szCs w:val="24"/>
+        </w:rPr>
+        <w:t>.java</w:t>
+      </w:r>
+    </w:p>
+    <w:p>
+      <w:pPr>
+        <w:pStyle w:val="a4"/>
+        <w:widowControl/>
+        <w:numPr>
+          <w:ilvl w:val="0"/>
+          <w:numId w:val="5"/>
+        </w:numPr>
+        <w:ind w:firstLineChars="0"/>
+        <w:jc w:val="left"/>
+        <w:rPr>
+          <w:rFonts w:ascii="Times New Roman" w:eastAsia="宋体" w:hAnsi="Times New Roman" w:cs="Times New Roman" w:hint="eastAsia"/>
+          <w:bCs/>
+          <w:kern w:val="28"/>
+          <w:szCs w:val="24"/>
+        </w:rPr>
+      </w:pPr>
+      <w:r>
+        <w:rPr>
+          <w:rFonts w:ascii="Times New Roman" w:eastAsia="宋体" w:hAnsi="Times New Roman" w:cs="Times New Roman"/>
+          <w:bCs/>
+          <w:kern w:val="28"/>
+          <w:szCs w:val="24"/>
+        </w:rPr>
+        <w:t>com.engineering.printer</w:t>
+      </w:r>
+      <w:r>
+        <w:rPr>
+          <w:rFonts w:ascii="Times New Roman" w:eastAsia="宋体" w:hAnsi="Times New Roman" w:cs="Times New Roman" w:hint="eastAsia"/>
+          <w:bCs/>
+          <w:kern w:val="28"/>
+          <w:szCs w:val="24"/>
+        </w:rPr>
+        <w:t>.</w:t>
+      </w:r>
+      <w:r>
+        <w:rPr>
+          <w:rFonts w:ascii="Times New Roman" w:eastAsia="宋体" w:hAnsi="Times New Roman" w:cs="Times New Roman" w:hint="eastAsia"/>
+          <w:bCs/>
+          <w:kern w:val="28"/>
+          <w:szCs w:val="24"/>
+        </w:rPr>
+        <w:t>ConnectionFactory</w:t>
+      </w:r>
+      <w:r>
+        <w:rPr>
+          <w:rFonts w:ascii="Times New Roman" w:eastAsia="宋体" w:hAnsi="Times New Roman" w:cs="Times New Roman" w:hint="eastAsia"/>
+          <w:bCs/>
+          <w:kern w:val="28"/>
+          <w:szCs w:val="24"/>
+        </w:rPr>
+        <w:t>.java</w:t>
+      </w:r>
+    </w:p>
+    <w:p>
+      <w:pPr>
+        <w:pStyle w:val="a4"/>
+        <w:widowControl/>
+        <w:numPr>
+          <w:ilvl w:val="0"/>
+          <w:numId w:val="5"/>
+        </w:numPr>
+        <w:ind w:firstLineChars="0"/>
+        <w:jc w:val="left"/>
+        <w:rPr>
+          <w:rFonts w:ascii="Times New Roman" w:eastAsia="宋体" w:hAnsi="Times New Roman" w:cs="Times New Roman" w:hint="eastAsia"/>
+          <w:bCs/>
+          <w:kern w:val="28"/>
+          <w:szCs w:val="24"/>
+        </w:rPr>
+      </w:pPr>
+      <w:r>
+        <w:rPr>
+          <w:rFonts w:ascii="Times New Roman" w:eastAsia="宋体" w:hAnsi="Times New Roman" w:cs="Times New Roman"/>
+          <w:bCs/>
+          <w:kern w:val="28"/>
+          <w:szCs w:val="24"/>
+        </w:rPr>
+        <w:t>com.engineering.printer</w:t>
+      </w:r>
+      <w:r>
+        <w:rPr>
+          <w:rFonts w:ascii="Times New Roman" w:eastAsia="宋体" w:hAnsi="Times New Roman" w:cs="Times New Roman" w:hint="eastAsia"/>
+          <w:bCs/>
+          <w:kern w:val="28"/>
+          <w:szCs w:val="24"/>
+        </w:rPr>
+        <w:t>.</w:t>
+      </w:r>
+      <w:r>
+        <w:rPr>
+          <w:rFonts w:ascii="Times New Roman" w:eastAsia="宋体" w:hAnsi="Times New Roman" w:cs="Times New Roman" w:hint="eastAsia"/>
+          <w:bCs/>
+          <w:kern w:val="28"/>
+          <w:szCs w:val="24"/>
+        </w:rPr>
+        <w:t>CommandConnection</w:t>
+      </w:r>
+      <w:r>
+        <w:rPr>
+          <w:rFonts w:ascii="Times New Roman" w:eastAsia="宋体" w:hAnsi="Times New Roman" w:cs="Times New Roman" w:hint="eastAsia"/>
+          <w:bCs/>
+          <w:kern w:val="28"/>
+          <w:szCs w:val="24"/>
+        </w:rPr>
+        <w:t>.java</w:t>
+      </w:r>
+    </w:p>
+    <w:p>
+      <w:pPr>
+        <w:pStyle w:val="a4"/>
+        <w:widowControl/>
+        <w:numPr>
+          <w:ilvl w:val="0"/>
+          <w:numId w:val="5"/>
+        </w:numPr>
+        <w:ind w:firstLineChars="0"/>
+        <w:jc w:val="left"/>
+        <w:rPr>
+          <w:rFonts w:ascii="Times New Roman" w:eastAsia="宋体" w:hAnsi="Times New Roman" w:cs="Times New Roman"/>
+          <w:bCs/>
+          <w:kern w:val="28"/>
+          <w:szCs w:val="24"/>
+        </w:rPr>
+      </w:pPr>
+      <w:r>
+        <w:rPr>
+          <w:rFonts w:ascii="Times New Roman" w:eastAsia="宋体" w:hAnsi="Times New Roman" w:cs="Times New Roman"/>
+          <w:bCs/>
+          <w:kern w:val="28"/>
+          <w:szCs w:val="24"/>
+        </w:rPr>
+        <w:t>com.engineering.printer</w:t>
+      </w:r>
+      <w:r>
+        <w:rPr>
+          <w:rFonts w:ascii="Times New Roman" w:eastAsia="宋体" w:hAnsi="Times New Roman" w:cs="Times New Roman" w:hint="eastAsia"/>
+          <w:bCs/>
+          <w:kern w:val="28"/>
+          <w:szCs w:val="24"/>
+        </w:rPr>
+        <w:t>.</w:t>
+      </w:r>
+      <w:r>
+        <w:rPr>
+          <w:rFonts w:ascii="Times New Roman" w:eastAsia="宋体" w:hAnsi="Times New Roman" w:cs="Times New Roman" w:hint="eastAsia"/>
+          <w:bCs/>
+          <w:kern w:val="28"/>
+          <w:szCs w:val="24"/>
+        </w:rPr>
+        <w:t>FileUpload</w:t>
+      </w:r>
+      <w:r>
+        <w:rPr>
+          <w:rFonts w:ascii="Times New Roman" w:eastAsia="宋体" w:hAnsi="Times New Roman" w:cs="Times New Roman" w:hint="eastAsia"/>
+          <w:bCs/>
+          <w:kern w:val="28"/>
+          <w:szCs w:val="24"/>
+        </w:rPr>
+        <w:t>.java</w:t>
+      </w:r>
+    </w:p>
+    <w:p>
+      <w:pPr>
+        <w:pStyle w:val="a4"/>
+        <w:widowControl/>
+        <w:numPr>
+          <w:ilvl w:val="0"/>
+          <w:numId w:val="5"/>
+        </w:numPr>
+        <w:ind w:firstLineChars="0"/>
+        <w:jc w:val="left"/>
+        <w:rPr>
+          <w:rFonts w:ascii="Times New Roman" w:eastAsia="宋体" w:hAnsi="Times New Roman" w:cs="Times New Roman"/>
+          <w:bCs/>
+          <w:kern w:val="28"/>
+          <w:szCs w:val="24"/>
+        </w:rPr>
+      </w:pPr>
+      <w:r>
+        <w:rPr>
+          <w:rFonts w:ascii="Times New Roman" w:eastAsia="宋体" w:hAnsi="Times New Roman" w:cs="Times New Roman"/>
+          <w:bCs/>
+          <w:kern w:val="28"/>
+          <w:szCs w:val="24"/>
+        </w:rPr>
+        <w:lastRenderedPageBreak/>
         <w:t>com.trilead.ssh2</w:t>
       </w:r>
       <w:r>
@@ -840,44 +976,22 @@
         <w:ind w:firstLineChars="0"/>
         <w:jc w:val="left"/>
         <w:rPr>
-          <w:rFonts w:ascii="Times New Roman" w:eastAsia="宋体" w:hAnsi="Times New Roman" w:cs="Times New Roman" w:hint="eastAsia"/>
-          <w:b/>
-          <w:bCs/>
-          <w:kern w:val="28"/>
-          <w:szCs w:val="24"/>
-        </w:rPr>
-      </w:pPr>
-      <w:r>
-        <w:rPr>
-          <w:rFonts w:ascii="Times New Roman" w:eastAsia="宋体" w:hAnsi="Times New Roman" w:cs="Times New Roman" w:hint="eastAsia"/>
-          <w:b/>
-          <w:bCs/>
-          <w:kern w:val="28"/>
-          <w:szCs w:val="24"/>
-        </w:rPr>
-        <w:t xml:space="preserve">Related </w:t>
-      </w:r>
-      <w:proofErr w:type="spellStart"/>
-      <w:r>
-        <w:rPr>
-          <w:rFonts w:ascii="Times New Roman" w:eastAsia="宋体" w:hAnsi="Times New Roman" w:cs="Times New Roman" w:hint="eastAsia"/>
-          <w:b/>
-          <w:bCs/>
-          <w:kern w:val="28"/>
-          <w:szCs w:val="24"/>
-        </w:rPr>
-        <w:t>JUnit</w:t>
-      </w:r>
-      <w:proofErr w:type="spellEnd"/>
-      <w:r>
-        <w:rPr>
-          <w:rFonts w:ascii="Times New Roman" w:eastAsia="宋体" w:hAnsi="Times New Roman" w:cs="Times New Roman" w:hint="eastAsia"/>
-          <w:b/>
-          <w:bCs/>
-          <w:kern w:val="28"/>
-          <w:szCs w:val="24"/>
-        </w:rPr>
-        <w:t xml:space="preserve"> Test</w:t>
+          <w:rFonts w:ascii="Times New Roman" w:eastAsia="宋体" w:hAnsi="Times New Roman" w:cs="Times New Roman"/>
+          <w:b/>
+          <w:bCs/>
+          <w:kern w:val="28"/>
+          <w:szCs w:val="24"/>
+        </w:rPr>
+      </w:pPr>
+      <w:r>
+        <w:rPr>
+          <w:rFonts w:ascii="Times New Roman" w:eastAsia="宋体" w:hAnsi="Times New Roman" w:cs="Times New Roman" w:hint="eastAsia"/>
+          <w:b/>
+          <w:bCs/>
+          <w:kern w:val="28"/>
+          <w:szCs w:val="24"/>
+        </w:rPr>
+        <w:t>Related JUnit Test</w:t>
       </w:r>
     </w:p>
     <w:p>
@@ -904,25 +1018,7 @@
           <w:kern w:val="28"/>
           <w:szCs w:val="24"/>
         </w:rPr>
-        <w:t>EncryptUtil</w:t>
-      </w:r>
-      <w:r>
-        <w:rPr>
-          <w:rFonts w:ascii="Times New Roman" w:eastAsia="宋体" w:hAnsi="Times New Roman" w:cs="Times New Roman" w:hint="eastAsia"/>
-          <w:bCs/>
-          <w:kern w:val="28"/>
-          <w:szCs w:val="24"/>
-        </w:rPr>
-        <w:t>Test</w:t>
-      </w:r>
-      <w:r>
-        <w:rPr>
-          <w:rFonts w:ascii="Times New Roman" w:eastAsia="宋体" w:hAnsi="Times New Roman" w:cs="Times New Roman" w:hint="eastAsia"/>
-          <w:bCs/>
-          <w:kern w:val="28"/>
-          <w:szCs w:val="24"/>
-        </w:rPr>
-        <w:t>.java</w:t>
+        <w:t>EncryptUtilTest.java</w:t>
       </w:r>
     </w:p>
     <w:p>
@@ -958,7 +1054,7 @@
         <w:ind w:firstLineChars="0"/>
         <w:jc w:val="left"/>
         <w:rPr>
-          <w:rFonts w:ascii="Times New Roman" w:eastAsia="宋体" w:hAnsi="Times New Roman" w:cs="Times New Roman" w:hint="eastAsia"/>
+          <w:rFonts w:ascii="Times New Roman" w:eastAsia="宋体" w:hAnsi="Times New Roman" w:cs="Times New Roman"/>
           <w:b/>
           <w:bCs/>
           <w:kern w:val="28"/>
@@ -978,31 +1074,7 @@
           <w:u w:val="single"/>
         </w:rPr>
         <w:lastRenderedPageBreak/>
-        <w:t>T</w:t>
-      </w:r>
-      <w:r>
-        <w:rPr>
-          <w:rFonts w:ascii="Times New Roman" w:eastAsia="宋体" w:hAnsi="Times New Roman" w:cs="Times New Roman" w:hint="eastAsia"/>
-          <w:b/>
-          <w:bCs/>
-          <w:kern w:val="28"/>
-          <w:sz w:val="28"/>
-          <w:szCs w:val="32"/>
-          <w:u w:val="single"/>
-        </w:rPr>
-        <w:t>he Main Menu</w:t>
-      </w:r>
-      <w:r>
-        <w:rPr>
-          <w:rFonts w:ascii="Times New Roman" w:eastAsia="宋体" w:hAnsi="Times New Roman" w:cs="Times New Roman" w:hint="eastAsia"/>
-          <w:b/>
-          <w:bCs/>
-          <w:kern w:val="28"/>
-          <w:sz w:val="28"/>
-          <w:szCs w:val="32"/>
-          <w:u w:val="single"/>
-        </w:rPr>
-        <w:t xml:space="preserve"> Screen</w:t>
+        <w:t>The Main Menu Screen</w:t>
       </w:r>
     </w:p>
     <w:p>
@@ -1016,7 +1088,7 @@
         <w:ind w:firstLineChars="0"/>
         <w:jc w:val="left"/>
         <w:rPr>
-          <w:rFonts w:ascii="Times New Roman" w:eastAsia="宋体" w:hAnsi="Times New Roman" w:cs="Times New Roman" w:hint="eastAsia"/>
+          <w:rFonts w:ascii="Times New Roman" w:eastAsia="宋体" w:hAnsi="Times New Roman" w:cs="Times New Roman"/>
           <w:b/>
           <w:bCs/>
           <w:kern w:val="28"/>
@@ -1102,75 +1174,59 @@
         <w:spacing w:before="120" w:after="120"/>
         <w:jc w:val="center"/>
         <w:rPr>
+          <w:rFonts w:ascii="Times New Roman" w:hAnsi="Times New Roman" w:cs="Times New Roman"/>
+          <w:b/>
+        </w:rPr>
+      </w:pPr>
+      <w:r>
+        <w:rPr>
+          <w:rFonts w:ascii="Times New Roman" w:hAnsi="Times New Roman" w:cs="Times New Roman"/>
+          <w:b/>
+        </w:rPr>
+        <w:t xml:space="preserve">Screenshot </w:t>
+      </w:r>
+      <w:r>
+        <w:rPr>
+          <w:rFonts w:ascii="Times New Roman" w:hAnsi="Times New Roman" w:cs="Times New Roman"/>
+          <w:b/>
+        </w:rPr>
+        <w:fldChar w:fldCharType="begin"/>
+      </w:r>
+      <w:r>
+        <w:rPr>
+          <w:rFonts w:ascii="Times New Roman" w:hAnsi="Times New Roman" w:cs="Times New Roman"/>
+          <w:b/>
+        </w:rPr>
+        <w:instrText xml:space="preserve"> SEQ Screenshot \* ARABIC </w:instrText>
+      </w:r>
+      <w:r>
+        <w:rPr>
+          <w:rFonts w:ascii="Times New Roman" w:hAnsi="Times New Roman" w:cs="Times New Roman"/>
+          <w:b/>
+        </w:rPr>
+        <w:fldChar w:fldCharType="separate"/>
+      </w:r>
+      <w:r>
+        <w:rPr>
+          <w:rFonts w:ascii="Times New Roman" w:hAnsi="Times New Roman" w:cs="Times New Roman"/>
+          <w:b/>
+          <w:noProof/>
+        </w:rPr>
+        <w:t>2</w:t>
+      </w:r>
+      <w:r>
+        <w:rPr>
+          <w:rFonts w:ascii="Times New Roman" w:hAnsi="Times New Roman" w:cs="Times New Roman"/>
+          <w:b/>
+        </w:rPr>
+        <w:fldChar w:fldCharType="end"/>
+      </w:r>
+      <w:r>
+        <w:rPr>
           <w:rFonts w:ascii="Times New Roman" w:hAnsi="Times New Roman" w:cs="Times New Roman" w:hint="eastAsia"/>
           <w:b/>
         </w:rPr>
-      </w:pPr>
-      <w:r>
-        <w:rPr>
-          <w:rFonts w:ascii="Times New Roman" w:hAnsi="Times New Roman" w:cs="Times New Roman"/>
-          <w:b/>
-        </w:rPr>
-        <w:t xml:space="preserve">Screenshot </w:t>
-      </w:r>
-      <w:r>
-        <w:rPr>
-          <w:rFonts w:ascii="Times New Roman" w:hAnsi="Times New Roman" w:cs="Times New Roman"/>
-          <w:b/>
-        </w:rPr>
-        <w:fldChar w:fldCharType="begin"/>
-      </w:r>
-      <w:r>
-        <w:rPr>
-          <w:rFonts w:ascii="Times New Roman" w:hAnsi="Times New Roman" w:cs="Times New Roman"/>
-          <w:b/>
-        </w:rPr>
-        <w:instrText xml:space="preserve"> SEQ Screenshot \* ARABIC </w:instrText>
-      </w:r>
-      <w:r>
-        <w:rPr>
-          <w:rFonts w:ascii="Times New Roman" w:hAnsi="Times New Roman" w:cs="Times New Roman"/>
-          <w:b/>
-        </w:rPr>
-        <w:fldChar w:fldCharType="separate"/>
-      </w:r>
-      <w:r>
-        <w:rPr>
-          <w:rFonts w:ascii="Times New Roman" w:hAnsi="Times New Roman" w:cs="Times New Roman"/>
-          <w:b/>
-          <w:noProof/>
-        </w:rPr>
-        <w:t>2</w:t>
-      </w:r>
-      <w:r>
-        <w:rPr>
-          <w:rFonts w:ascii="Times New Roman" w:hAnsi="Times New Roman" w:cs="Times New Roman"/>
-          <w:b/>
-        </w:rPr>
-        <w:fldChar w:fldCharType="end"/>
-      </w:r>
-      <w:r>
-        <w:rPr>
-          <w:rFonts w:ascii="Times New Roman" w:hAnsi="Times New Roman" w:cs="Times New Roman" w:hint="eastAsia"/>
-          <w:b/>
-        </w:rPr>
-        <w:t xml:space="preserve"> </w:t>
-      </w:r>
-      <w:proofErr w:type="gramStart"/>
-      <w:r>
-        <w:rPr>
-          <w:rFonts w:ascii="Times New Roman" w:hAnsi="Times New Roman" w:cs="Times New Roman" w:hint="eastAsia"/>
-          <w:b/>
-        </w:rPr>
-        <w:t>The</w:t>
-      </w:r>
-      <w:proofErr w:type="gramEnd"/>
-      <w:r>
-        <w:rPr>
-          <w:rFonts w:ascii="Times New Roman" w:hAnsi="Times New Roman" w:cs="Times New Roman" w:hint="eastAsia"/>
-          <w:b/>
-        </w:rPr>
-        <w:t xml:space="preserve"> Main Menu</w:t>
+        <w:t xml:space="preserve"> The Main Menu</w:t>
       </w:r>
       <w:r>
         <w:rPr>
@@ -1191,7 +1247,7 @@
         <w:ind w:firstLineChars="0"/>
         <w:jc w:val="left"/>
         <w:rPr>
-          <w:rFonts w:ascii="Times New Roman" w:eastAsia="宋体" w:hAnsi="Times New Roman" w:cs="Times New Roman" w:hint="eastAsia"/>
+          <w:rFonts w:ascii="Times New Roman" w:eastAsia="宋体" w:hAnsi="Times New Roman" w:cs="Times New Roman"/>
           <w:b/>
           <w:bCs/>
           <w:kern w:val="28"/>
@@ -1207,6 +1263,60 @@
           <w:szCs w:val="24"/>
         </w:rPr>
         <w:t>Related Activity Class</w:t>
+      </w:r>
+    </w:p>
+    <w:p>
+      <w:pPr>
+        <w:pStyle w:val="a4"/>
+        <w:widowControl/>
+        <w:numPr>
+          <w:ilvl w:val="0"/>
+          <w:numId w:val="6"/>
+        </w:numPr>
+        <w:ind w:firstLineChars="0"/>
+        <w:jc w:val="left"/>
+        <w:rPr>
+          <w:rFonts w:ascii="Times New Roman" w:eastAsia="宋体" w:hAnsi="Times New Roman" w:cs="Times New Roman"/>
+          <w:bCs/>
+          <w:kern w:val="28"/>
+          <w:szCs w:val="24"/>
+        </w:rPr>
+      </w:pPr>
+      <w:r>
+        <w:rPr>
+          <w:rFonts w:ascii="Times New Roman" w:eastAsia="宋体" w:hAnsi="Times New Roman" w:cs="Times New Roman"/>
+          <w:bCs/>
+          <w:kern w:val="28"/>
+          <w:szCs w:val="24"/>
+        </w:rPr>
+        <w:t>com.engineering.printer</w:t>
+      </w:r>
+      <w:r>
+        <w:rPr>
+          <w:rFonts w:ascii="Times New Roman" w:eastAsia="宋体" w:hAnsi="Times New Roman" w:cs="Times New Roman" w:hint="eastAsia"/>
+          <w:bCs/>
+          <w:kern w:val="28"/>
+          <w:szCs w:val="24"/>
+        </w:rPr>
+        <w:t>.</w:t>
+      </w:r>
+      <w:r>
+        <w:rPr>
+          <w:rFonts w:ascii="Times New Roman" w:eastAsia="宋体" w:hAnsi="Times New Roman" w:cs="Times New Roman" w:hint="eastAsia"/>
+          <w:bCs/>
+          <w:kern w:val="28"/>
+          <w:szCs w:val="24"/>
+        </w:rPr>
+        <w:t>ControlPanel</w:t>
+      </w:r>
+      <w:r>
+        <w:rPr>
+          <w:rFonts w:ascii="Times New Roman" w:eastAsia="宋体" w:hAnsi="Times New Roman" w:cs="Times New Roman" w:hint="eastAsia"/>
+          <w:bCs/>
+          <w:kern w:val="28"/>
+          <w:szCs w:val="24"/>
+        </w:rPr>
+        <w:t>Screen.java</w:t>
       </w:r>
     </w:p>
     <w:p>
@@ -1220,50 +1330,28 @@
         <w:ind w:firstLineChars="0"/>
         <w:jc w:val="left"/>
         <w:rPr>
-          <w:rFonts w:ascii="Times New Roman" w:eastAsia="宋体" w:hAnsi="Times New Roman" w:cs="Times New Roman" w:hint="eastAsia"/>
-          <w:b/>
-          <w:bCs/>
-          <w:kern w:val="28"/>
-          <w:szCs w:val="24"/>
-        </w:rPr>
-      </w:pPr>
-      <w:r>
-        <w:rPr>
-          <w:rFonts w:ascii="Times New Roman" w:eastAsia="宋体" w:hAnsi="Times New Roman" w:cs="Times New Roman" w:hint="eastAsia"/>
-          <w:b/>
-          <w:bCs/>
-          <w:kern w:val="28"/>
-          <w:szCs w:val="24"/>
-        </w:rPr>
-        <w:t xml:space="preserve">Related </w:t>
-      </w:r>
-      <w:proofErr w:type="spellStart"/>
-      <w:r>
-        <w:rPr>
-          <w:rFonts w:ascii="Times New Roman" w:eastAsia="宋体" w:hAnsi="Times New Roman" w:cs="Times New Roman" w:hint="eastAsia"/>
-          <w:b/>
-          <w:bCs/>
-          <w:kern w:val="28"/>
-          <w:szCs w:val="24"/>
-        </w:rPr>
-        <w:t>JUnit</w:t>
-      </w:r>
-      <w:proofErr w:type="spellEnd"/>
-      <w:r>
-        <w:rPr>
-          <w:rFonts w:ascii="Times New Roman" w:eastAsia="宋体" w:hAnsi="Times New Roman" w:cs="Times New Roman" w:hint="eastAsia"/>
-          <w:b/>
-          <w:bCs/>
-          <w:kern w:val="28"/>
-          <w:szCs w:val="24"/>
-        </w:rPr>
-        <w:t xml:space="preserve"> Test</w:t>
-      </w:r>
-    </w:p>
-    <w:p>
-      <w:pPr>
-        <w:rPr>
-          <w:rFonts w:eastAsiaTheme="minorEastAsia" w:hint="eastAsia"/>
+          <w:rFonts w:ascii="Times New Roman" w:eastAsia="宋体" w:hAnsi="Times New Roman" w:cs="Times New Roman"/>
+          <w:b/>
+          <w:bCs/>
+          <w:kern w:val="28"/>
+          <w:szCs w:val="24"/>
+        </w:rPr>
+      </w:pPr>
+      <w:r>
+        <w:rPr>
+          <w:rFonts w:ascii="Times New Roman" w:eastAsia="宋体" w:hAnsi="Times New Roman" w:cs="Times New Roman" w:hint="eastAsia"/>
+          <w:b/>
+          <w:bCs/>
+          <w:kern w:val="28"/>
+          <w:szCs w:val="24"/>
+        </w:rPr>
+        <w:t>Related JUnit Test</w:t>
+      </w:r>
+    </w:p>
+    <w:p>
+      <w:pPr>
+        <w:rPr>
+          <w:rFonts w:eastAsiaTheme="minorEastAsia"/>
         </w:rPr>
       </w:pPr>
     </w:p>
@@ -1291,7 +1379,7 @@
         <w:ind w:firstLineChars="0"/>
         <w:jc w:val="left"/>
         <w:rPr>
-          <w:rFonts w:ascii="Times New Roman" w:eastAsia="宋体" w:hAnsi="Times New Roman" w:cs="Times New Roman" w:hint="eastAsia"/>
+          <w:rFonts w:ascii="Times New Roman" w:eastAsia="宋体" w:hAnsi="Times New Roman" w:cs="Times New Roman"/>
           <w:b/>
           <w:bCs/>
           <w:kern w:val="28"/>
@@ -1415,75 +1503,66 @@
         <w:spacing w:before="120" w:after="120"/>
         <w:jc w:val="center"/>
         <w:rPr>
+          <w:rFonts w:ascii="Times New Roman" w:hAnsi="Times New Roman" w:cs="Times New Roman"/>
+          <w:b/>
+        </w:rPr>
+      </w:pPr>
+      <w:r>
+        <w:rPr>
+          <w:rFonts w:ascii="Times New Roman" w:hAnsi="Times New Roman" w:cs="Times New Roman"/>
+          <w:b/>
+        </w:rPr>
+        <w:t xml:space="preserve">Screenshot </w:t>
+      </w:r>
+      <w:r>
+        <w:rPr>
+          <w:rFonts w:ascii="Times New Roman" w:hAnsi="Times New Roman" w:cs="Times New Roman"/>
+          <w:b/>
+        </w:rPr>
+        <w:fldChar w:fldCharType="begin"/>
+      </w:r>
+      <w:r>
+        <w:rPr>
+          <w:rFonts w:ascii="Times New Roman" w:hAnsi="Times New Roman" w:cs="Times New Roman"/>
+          <w:b/>
+        </w:rPr>
+        <w:instrText xml:space="preserve"> SEQ Screenshot \* ARABIC </w:instrText>
+      </w:r>
+      <w:r>
+        <w:rPr>
+          <w:rFonts w:ascii="Times New Roman" w:hAnsi="Times New Roman" w:cs="Times New Roman"/>
+          <w:b/>
+        </w:rPr>
+        <w:fldChar w:fldCharType="separate"/>
+      </w:r>
+      <w:r>
+        <w:rPr>
+          <w:rFonts w:ascii="Times New Roman" w:hAnsi="Times New Roman" w:cs="Times New Roman"/>
+          <w:b/>
+          <w:noProof/>
+        </w:rPr>
+        <w:t>3</w:t>
+      </w:r>
+      <w:r>
+        <w:rPr>
+          <w:rFonts w:ascii="Times New Roman" w:hAnsi="Times New Roman" w:cs="Times New Roman"/>
+          <w:b/>
+        </w:rPr>
+        <w:fldChar w:fldCharType="end"/>
+      </w:r>
+      <w:r>
+        <w:rPr>
           <w:rFonts w:ascii="Times New Roman" w:hAnsi="Times New Roman" w:cs="Times New Roman" w:hint="eastAsia"/>
           <w:b/>
         </w:rPr>
-      </w:pPr>
-      <w:r>
-        <w:rPr>
-          <w:rFonts w:ascii="Times New Roman" w:hAnsi="Times New Roman" w:cs="Times New Roman"/>
-          <w:b/>
-        </w:rPr>
-        <w:t xml:space="preserve">Screenshot </w:t>
-      </w:r>
-      <w:r>
-        <w:rPr>
-          <w:rFonts w:ascii="Times New Roman" w:hAnsi="Times New Roman" w:cs="Times New Roman"/>
-          <w:b/>
-        </w:rPr>
-        <w:fldChar w:fldCharType="begin"/>
-      </w:r>
-      <w:r>
-        <w:rPr>
-          <w:rFonts w:ascii="Times New Roman" w:hAnsi="Times New Roman" w:cs="Times New Roman"/>
-          <w:b/>
-        </w:rPr>
-        <w:instrText xml:space="preserve"> SEQ Screenshot \* ARABIC </w:instrText>
-      </w:r>
-      <w:r>
-        <w:rPr>
-          <w:rFonts w:ascii="Times New Roman" w:hAnsi="Times New Roman" w:cs="Times New Roman"/>
-          <w:b/>
-        </w:rPr>
-        <w:fldChar w:fldCharType="separate"/>
-      </w:r>
-      <w:r>
-        <w:rPr>
-          <w:rFonts w:ascii="Times New Roman" w:hAnsi="Times New Roman" w:cs="Times New Roman"/>
-          <w:b/>
-          <w:noProof/>
-        </w:rPr>
-        <w:t>3</w:t>
-      </w:r>
-      <w:r>
-        <w:rPr>
-          <w:rFonts w:ascii="Times New Roman" w:hAnsi="Times New Roman" w:cs="Times New Roman"/>
-          <w:b/>
-        </w:rPr>
-        <w:fldChar w:fldCharType="end"/>
+        <w:t xml:space="preserve"> </w:t>
       </w:r>
       <w:r>
         <w:rPr>
           <w:rFonts w:ascii="Times New Roman" w:hAnsi="Times New Roman" w:cs="Times New Roman" w:hint="eastAsia"/>
           <w:b/>
         </w:rPr>
-        <w:t xml:space="preserve"> </w:t>
-      </w:r>
-      <w:proofErr w:type="gramStart"/>
-      <w:r>
-        <w:rPr>
-          <w:rFonts w:ascii="Times New Roman" w:hAnsi="Times New Roman" w:cs="Times New Roman" w:hint="eastAsia"/>
-          <w:b/>
-        </w:rPr>
-        <w:t>The</w:t>
-      </w:r>
-      <w:proofErr w:type="gramEnd"/>
-      <w:r>
-        <w:rPr>
-          <w:rFonts w:ascii="Times New Roman" w:hAnsi="Times New Roman" w:cs="Times New Roman" w:hint="eastAsia"/>
-          <w:b/>
-        </w:rPr>
-        <w:t xml:space="preserve"> SD File Picker Screen</w:t>
+        <w:t>The SD File Picker Screen</w:t>
       </w:r>
     </w:p>
     <w:p>
@@ -1497,7 +1576,7 @@
         <w:ind w:firstLineChars="0"/>
         <w:jc w:val="left"/>
         <w:rPr>
-          <w:rFonts w:ascii="Times New Roman" w:eastAsia="宋体" w:hAnsi="Times New Roman" w:cs="Times New Roman" w:hint="eastAsia"/>
+          <w:rFonts w:ascii="Times New Roman" w:eastAsia="宋体" w:hAnsi="Times New Roman" w:cs="Times New Roman"/>
           <w:b/>
           <w:bCs/>
           <w:kern w:val="28"/>
@@ -1513,6 +1592,42 @@
           <w:szCs w:val="24"/>
         </w:rPr>
         <w:t>Related Activity Class</w:t>
+      </w:r>
+    </w:p>
+    <w:p>
+      <w:pPr>
+        <w:pStyle w:val="a4"/>
+        <w:widowControl/>
+        <w:numPr>
+          <w:ilvl w:val="0"/>
+          <w:numId w:val="6"/>
+        </w:numPr>
+        <w:ind w:firstLineChars="0"/>
+        <w:jc w:val="left"/>
+        <w:rPr>
+          <w:rFonts w:ascii="Times New Roman" w:eastAsia="宋体" w:hAnsi="Times New Roman" w:cs="Times New Roman"/>
+          <w:bCs/>
+          <w:kern w:val="28"/>
+          <w:szCs w:val="24"/>
+        </w:rPr>
+      </w:pPr>
+      <w:r>
+        <w:rPr>
+          <w:rFonts w:ascii="Times New Roman" w:eastAsia="宋体" w:hAnsi="Times New Roman" w:cs="Times New Roman"/>
+          <w:bCs/>
+          <w:kern w:val="28"/>
+          <w:szCs w:val="24"/>
+        </w:rPr>
+        <w:t>com.engineering.printer</w:t>
+      </w:r>
+      <w:r>
+        <w:rPr>
+          <w:rFonts w:ascii="Times New Roman" w:eastAsia="宋体" w:hAnsi="Times New Roman" w:cs="Times New Roman" w:hint="eastAsia"/>
+          <w:bCs/>
+          <w:kern w:val="28"/>
+          <w:szCs w:val="24"/>
+        </w:rPr>
+        <w:t>.SDFilePicker.java</w:t>
       </w:r>
     </w:p>
     <w:p>
@@ -1526,50 +1641,28 @@
         <w:ind w:firstLineChars="0"/>
         <w:jc w:val="left"/>
         <w:rPr>
-          <w:rFonts w:ascii="Times New Roman" w:eastAsia="宋体" w:hAnsi="Times New Roman" w:cs="Times New Roman" w:hint="eastAsia"/>
-          <w:b/>
-          <w:bCs/>
-          <w:kern w:val="28"/>
-          <w:szCs w:val="24"/>
-        </w:rPr>
-      </w:pPr>
-      <w:r>
-        <w:rPr>
-          <w:rFonts w:ascii="Times New Roman" w:eastAsia="宋体" w:hAnsi="Times New Roman" w:cs="Times New Roman" w:hint="eastAsia"/>
-          <w:b/>
-          <w:bCs/>
-          <w:kern w:val="28"/>
-          <w:szCs w:val="24"/>
-        </w:rPr>
-        <w:t xml:space="preserve">Related </w:t>
-      </w:r>
-      <w:proofErr w:type="spellStart"/>
-      <w:r>
-        <w:rPr>
-          <w:rFonts w:ascii="Times New Roman" w:eastAsia="宋体" w:hAnsi="Times New Roman" w:cs="Times New Roman" w:hint="eastAsia"/>
-          <w:b/>
-          <w:bCs/>
-          <w:kern w:val="28"/>
-          <w:szCs w:val="24"/>
-        </w:rPr>
-        <w:t>JUnit</w:t>
-      </w:r>
-      <w:proofErr w:type="spellEnd"/>
-      <w:r>
-        <w:rPr>
-          <w:rFonts w:ascii="Times New Roman" w:eastAsia="宋体" w:hAnsi="Times New Roman" w:cs="Times New Roman" w:hint="eastAsia"/>
-          <w:b/>
-          <w:bCs/>
-          <w:kern w:val="28"/>
-          <w:szCs w:val="24"/>
-        </w:rPr>
-        <w:t xml:space="preserve"> Test</w:t>
-      </w:r>
-    </w:p>
-    <w:p>
-      <w:pPr>
-        <w:rPr>
-          <w:rFonts w:eastAsiaTheme="minorEastAsia" w:hint="eastAsia"/>
+          <w:rFonts w:ascii="Times New Roman" w:eastAsia="宋体" w:hAnsi="Times New Roman" w:cs="Times New Roman"/>
+          <w:b/>
+          <w:bCs/>
+          <w:kern w:val="28"/>
+          <w:szCs w:val="24"/>
+        </w:rPr>
+      </w:pPr>
+      <w:r>
+        <w:rPr>
+          <w:rFonts w:ascii="Times New Roman" w:eastAsia="宋体" w:hAnsi="Times New Roman" w:cs="Times New Roman" w:hint="eastAsia"/>
+          <w:b/>
+          <w:bCs/>
+          <w:kern w:val="28"/>
+          <w:szCs w:val="24"/>
+        </w:rPr>
+        <w:t>Related JUnit Test</w:t>
+      </w:r>
+    </w:p>
+    <w:p>
+      <w:pPr>
+        <w:rPr>
+          <w:rFonts w:eastAsiaTheme="minorEastAsia"/>
         </w:rPr>
       </w:pPr>
     </w:p>
@@ -1579,7 +1672,7 @@
         <w:spacing w:before="0" w:after="0"/>
         <w:jc w:val="center"/>
         <w:rPr>
-          <w:rFonts w:eastAsiaTheme="minorEastAsia" w:hint="eastAsia"/>
+          <w:rFonts w:eastAsiaTheme="minorEastAsia"/>
         </w:rPr>
       </w:pPr>
       <w:r>
@@ -1597,7 +1690,7 @@
         <w:ind w:firstLineChars="0"/>
         <w:jc w:val="left"/>
         <w:rPr>
-          <w:rFonts w:ascii="Times New Roman" w:eastAsia="宋体" w:hAnsi="Times New Roman" w:cs="Times New Roman" w:hint="eastAsia"/>
+          <w:rFonts w:ascii="Times New Roman" w:eastAsia="宋体" w:hAnsi="Times New Roman" w:cs="Times New Roman"/>
           <w:b/>
           <w:bCs/>
           <w:kern w:val="28"/>
@@ -1617,45 +1710,7 @@
           <w:u w:val="single"/>
         </w:rPr>
         <w:lastRenderedPageBreak/>
-        <w:t>T</w:t>
-      </w:r>
-      <w:r>
-        <w:rPr>
-          <w:rFonts w:ascii="Times New Roman" w:eastAsia="宋体" w:hAnsi="Times New Roman" w:cs="Times New Roman" w:hint="eastAsia"/>
-          <w:b/>
-          <w:bCs/>
-          <w:kern w:val="28"/>
-          <w:sz w:val="28"/>
-          <w:szCs w:val="32"/>
-          <w:u w:val="single"/>
-        </w:rPr>
-        <w:t xml:space="preserve">he </w:t>
-      </w:r>
-      <w:proofErr w:type="spellStart"/>
-      <w:r>
-        <w:rPr>
-          <w:rFonts w:ascii="Times New Roman" w:eastAsia="宋体" w:hAnsi="Times New Roman" w:cs="Times New Roman" w:hint="eastAsia"/>
-          <w:b/>
-          <w:bCs/>
-          <w:kern w:val="28"/>
-          <w:sz w:val="28"/>
-          <w:szCs w:val="32"/>
-          <w:u w:val="single"/>
-        </w:rPr>
-        <w:t>Eniac</w:t>
-      </w:r>
-      <w:proofErr w:type="spellEnd"/>
-      <w:r>
-        <w:rPr>
-          <w:rFonts w:ascii="Times New Roman" w:eastAsia="宋体" w:hAnsi="Times New Roman" w:cs="Times New Roman" w:hint="eastAsia"/>
-          <w:b/>
-          <w:bCs/>
-          <w:kern w:val="28"/>
-          <w:sz w:val="28"/>
-          <w:szCs w:val="32"/>
-          <w:u w:val="single"/>
-        </w:rPr>
-        <w:t xml:space="preserve"> File Picker Screen</w:t>
+        <w:t>The Eniac File Picker Screen</w:t>
       </w:r>
     </w:p>
     <w:p>
@@ -1669,7 +1724,7 @@
         <w:ind w:firstLineChars="0"/>
         <w:jc w:val="left"/>
         <w:rPr>
-          <w:rFonts w:ascii="Times New Roman" w:eastAsia="宋体" w:hAnsi="Times New Roman" w:cs="Times New Roman" w:hint="eastAsia"/>
+          <w:rFonts w:ascii="Times New Roman" w:eastAsia="宋体" w:hAnsi="Times New Roman" w:cs="Times New Roman"/>
           <w:b/>
           <w:bCs/>
           <w:kern w:val="28"/>
@@ -1693,7 +1748,7 @@
         <w:spacing w:before="0" w:after="0"/>
         <w:jc w:val="center"/>
         <w:rPr>
-          <w:rFonts w:eastAsiaTheme="minorEastAsia" w:hint="eastAsia"/>
+          <w:rFonts w:eastAsiaTheme="minorEastAsia"/>
         </w:rPr>
       </w:pPr>
       <w:r>
@@ -1758,90 +1813,58 @@
         <w:spacing w:before="120" w:after="120"/>
         <w:jc w:val="center"/>
         <w:rPr>
+          <w:rFonts w:ascii="Times New Roman" w:hAnsi="Times New Roman" w:cs="Times New Roman"/>
+          <w:b/>
+        </w:rPr>
+      </w:pPr>
+      <w:r>
+        <w:rPr>
+          <w:rFonts w:ascii="Times New Roman" w:hAnsi="Times New Roman" w:cs="Times New Roman"/>
+          <w:b/>
+        </w:rPr>
+        <w:t xml:space="preserve">Screenshot </w:t>
+      </w:r>
+      <w:r>
+        <w:rPr>
+          <w:rFonts w:ascii="Times New Roman" w:hAnsi="Times New Roman" w:cs="Times New Roman"/>
+          <w:b/>
+        </w:rPr>
+        <w:fldChar w:fldCharType="begin"/>
+      </w:r>
+      <w:r>
+        <w:rPr>
+          <w:rFonts w:ascii="Times New Roman" w:hAnsi="Times New Roman" w:cs="Times New Roman"/>
+          <w:b/>
+        </w:rPr>
+        <w:instrText xml:space="preserve"> SEQ Screenshot \* ARABIC </w:instrText>
+      </w:r>
+      <w:r>
+        <w:rPr>
+          <w:rFonts w:ascii="Times New Roman" w:hAnsi="Times New Roman" w:cs="Times New Roman"/>
+          <w:b/>
+        </w:rPr>
+        <w:fldChar w:fldCharType="separate"/>
+      </w:r>
+      <w:r>
+        <w:rPr>
+          <w:rFonts w:ascii="Times New Roman" w:hAnsi="Times New Roman" w:cs="Times New Roman"/>
+          <w:b/>
+        </w:rPr>
+        <w:t>4</w:t>
+      </w:r>
+      <w:r>
+        <w:rPr>
+          <w:rFonts w:ascii="Times New Roman" w:hAnsi="Times New Roman" w:cs="Times New Roman"/>
+          <w:b/>
+        </w:rPr>
+        <w:fldChar w:fldCharType="end"/>
+      </w:r>
+      <w:r>
+        <w:rPr>
           <w:rFonts w:ascii="Times New Roman" w:hAnsi="Times New Roman" w:cs="Times New Roman" w:hint="eastAsia"/>
           <w:b/>
         </w:rPr>
-      </w:pPr>
-      <w:r>
-        <w:rPr>
-          <w:rFonts w:ascii="Times New Roman" w:hAnsi="Times New Roman" w:cs="Times New Roman"/>
-          <w:b/>
-        </w:rPr>
-        <w:t xml:space="preserve">Screenshot </w:t>
-      </w:r>
-      <w:r>
-        <w:rPr>
-          <w:rFonts w:ascii="Times New Roman" w:hAnsi="Times New Roman" w:cs="Times New Roman"/>
-          <w:b/>
-        </w:rPr>
-        <w:fldChar w:fldCharType="begin"/>
-      </w:r>
-      <w:r>
-        <w:rPr>
-          <w:rFonts w:ascii="Times New Roman" w:hAnsi="Times New Roman" w:cs="Times New Roman"/>
-          <w:b/>
-        </w:rPr>
-        <w:instrText xml:space="preserve"> SEQ Screenshot \* ARABIC </w:instrText>
-      </w:r>
-      <w:r>
-        <w:rPr>
-          <w:rFonts w:ascii="Times New Roman" w:hAnsi="Times New Roman" w:cs="Times New Roman"/>
-          <w:b/>
-        </w:rPr>
-        <w:fldChar w:fldCharType="separate"/>
-      </w:r>
-      <w:r>
-        <w:rPr>
-          <w:rFonts w:ascii="Times New Roman" w:hAnsi="Times New Roman" w:cs="Times New Roman"/>
-          <w:b/>
-        </w:rPr>
-        <w:t>4</w:t>
-      </w:r>
-      <w:r>
-        <w:rPr>
-          <w:rFonts w:ascii="Times New Roman" w:hAnsi="Times New Roman" w:cs="Times New Roman"/>
-          <w:b/>
-        </w:rPr>
-        <w:fldChar w:fldCharType="end"/>
-      </w:r>
-      <w:r>
-        <w:rPr>
-          <w:rFonts w:ascii="Times New Roman" w:hAnsi="Times New Roman" w:cs="Times New Roman" w:hint="eastAsia"/>
-          <w:b/>
-        </w:rPr>
-        <w:t xml:space="preserve"> </w:t>
-      </w:r>
-      <w:proofErr w:type="gramStart"/>
-      <w:r>
-        <w:rPr>
-          <w:rFonts w:ascii="Times New Roman" w:hAnsi="Times New Roman" w:cs="Times New Roman" w:hint="eastAsia"/>
-          <w:b/>
-        </w:rPr>
-        <w:t>The</w:t>
-      </w:r>
-      <w:proofErr w:type="gramEnd"/>
-      <w:r>
-        <w:rPr>
-          <w:rFonts w:ascii="Times New Roman" w:hAnsi="Times New Roman" w:cs="Times New Roman" w:hint="eastAsia"/>
-          <w:b/>
-        </w:rPr>
-        <w:t xml:space="preserve"> </w:t>
-      </w:r>
-      <w:proofErr w:type="spellStart"/>
-      <w:r>
-        <w:rPr>
-          <w:rFonts w:ascii="Times New Roman" w:hAnsi="Times New Roman" w:cs="Times New Roman" w:hint="eastAsia"/>
-          <w:b/>
-        </w:rPr>
-        <w:t>Eniac</w:t>
-      </w:r>
-      <w:proofErr w:type="spellEnd"/>
-      <w:r>
-        <w:rPr>
-          <w:rFonts w:ascii="Times New Roman" w:hAnsi="Times New Roman" w:cs="Times New Roman" w:hint="eastAsia"/>
-          <w:b/>
-        </w:rPr>
-        <w:t xml:space="preserve"> File Picker Screen</w:t>
+        <w:t xml:space="preserve"> The Eniac File Picker Screen</w:t>
       </w:r>
     </w:p>
     <w:p>
@@ -1855,7 +1878,7 @@
         <w:ind w:firstLineChars="0"/>
         <w:jc w:val="left"/>
         <w:rPr>
-          <w:rFonts w:ascii="Times New Roman" w:eastAsia="宋体" w:hAnsi="Times New Roman" w:cs="Times New Roman" w:hint="eastAsia"/>
+          <w:rFonts w:ascii="Times New Roman" w:eastAsia="宋体" w:hAnsi="Times New Roman" w:cs="Times New Roman"/>
           <w:b/>
           <w:bCs/>
           <w:kern w:val="28"/>
@@ -1871,6 +1894,42 @@
           <w:szCs w:val="24"/>
         </w:rPr>
         <w:t>Related Activity Class</w:t>
+      </w:r>
+    </w:p>
+    <w:p>
+      <w:pPr>
+        <w:pStyle w:val="a4"/>
+        <w:widowControl/>
+        <w:numPr>
+          <w:ilvl w:val="0"/>
+          <w:numId w:val="6"/>
+        </w:numPr>
+        <w:ind w:firstLineChars="0"/>
+        <w:jc w:val="left"/>
+        <w:rPr>
+          <w:rFonts w:ascii="Times New Roman" w:eastAsia="宋体" w:hAnsi="Times New Roman" w:cs="Times New Roman"/>
+          <w:bCs/>
+          <w:kern w:val="28"/>
+          <w:szCs w:val="24"/>
+        </w:rPr>
+      </w:pPr>
+      <w:r>
+        <w:rPr>
+          <w:rFonts w:ascii="Times New Roman" w:eastAsia="宋体" w:hAnsi="Times New Roman" w:cs="Times New Roman"/>
+          <w:bCs/>
+          <w:kern w:val="28"/>
+          <w:szCs w:val="24"/>
+        </w:rPr>
+        <w:t>com.engineering.printer</w:t>
+      </w:r>
+      <w:r>
+        <w:rPr>
+          <w:rFonts w:ascii="Times New Roman" w:eastAsia="宋体" w:hAnsi="Times New Roman" w:cs="Times New Roman" w:hint="eastAsia"/>
+          <w:bCs/>
+          <w:kern w:val="28"/>
+          <w:szCs w:val="24"/>
+        </w:rPr>
+        <w:t>.EniacFilePicker.java</w:t>
       </w:r>
     </w:p>
     <w:p>
@@ -1884,44 +1943,22 @@
         <w:ind w:firstLineChars="0"/>
         <w:jc w:val="left"/>
         <w:rPr>
-          <w:rFonts w:ascii="Times New Roman" w:eastAsia="宋体" w:hAnsi="Times New Roman" w:cs="Times New Roman" w:hint="eastAsia"/>
-          <w:b/>
-          <w:bCs/>
-          <w:kern w:val="28"/>
-          <w:szCs w:val="24"/>
-        </w:rPr>
-      </w:pPr>
-      <w:r>
-        <w:rPr>
-          <w:rFonts w:ascii="Times New Roman" w:eastAsia="宋体" w:hAnsi="Times New Roman" w:cs="Times New Roman" w:hint="eastAsia"/>
-          <w:b/>
-          <w:bCs/>
-          <w:kern w:val="28"/>
-          <w:szCs w:val="24"/>
-        </w:rPr>
-        <w:t xml:space="preserve">Related </w:t>
-      </w:r>
-      <w:proofErr w:type="spellStart"/>
-      <w:r>
-        <w:rPr>
-          <w:rFonts w:ascii="Times New Roman" w:eastAsia="宋体" w:hAnsi="Times New Roman" w:cs="Times New Roman" w:hint="eastAsia"/>
-          <w:b/>
-          <w:bCs/>
-          <w:kern w:val="28"/>
-          <w:szCs w:val="24"/>
-        </w:rPr>
-        <w:t>JUnit</w:t>
-      </w:r>
-      <w:proofErr w:type="spellEnd"/>
-      <w:r>
-        <w:rPr>
-          <w:rFonts w:ascii="Times New Roman" w:eastAsia="宋体" w:hAnsi="Times New Roman" w:cs="Times New Roman" w:hint="eastAsia"/>
-          <w:b/>
-          <w:bCs/>
-          <w:kern w:val="28"/>
-          <w:szCs w:val="24"/>
-        </w:rPr>
-        <w:t xml:space="preserve"> Test</w:t>
+          <w:rFonts w:ascii="Times New Roman" w:eastAsia="宋体" w:hAnsi="Times New Roman" w:cs="Times New Roman"/>
+          <w:b/>
+          <w:bCs/>
+          <w:kern w:val="28"/>
+          <w:szCs w:val="24"/>
+        </w:rPr>
+      </w:pPr>
+      <w:r>
+        <w:rPr>
+          <w:rFonts w:ascii="Times New Roman" w:eastAsia="宋体" w:hAnsi="Times New Roman" w:cs="Times New Roman" w:hint="eastAsia"/>
+          <w:b/>
+          <w:bCs/>
+          <w:kern w:val="28"/>
+          <w:szCs w:val="24"/>
+        </w:rPr>
+        <w:t>Related JUnit Test</w:t>
       </w:r>
     </w:p>
     <w:p>
@@ -1930,7 +1967,7 @@
         <w:spacing w:before="0" w:after="0"/>
         <w:jc w:val="left"/>
         <w:rPr>
-          <w:rFonts w:eastAsiaTheme="minorEastAsia" w:hint="eastAsia"/>
+          <w:rFonts w:eastAsiaTheme="minorEastAsia"/>
         </w:rPr>
       </w:pPr>
     </w:p>
@@ -1995,7 +2032,7 @@
         <w:ind w:firstLineChars="0"/>
         <w:jc w:val="left"/>
         <w:rPr>
-          <w:rFonts w:ascii="Times New Roman" w:eastAsia="宋体" w:hAnsi="Times New Roman" w:cs="Times New Roman" w:hint="eastAsia"/>
+          <w:rFonts w:ascii="Times New Roman" w:eastAsia="宋体" w:hAnsi="Times New Roman" w:cs="Times New Roman"/>
           <w:b/>
           <w:bCs/>
           <w:kern w:val="28"/>
@@ -2024,7 +2061,7 @@
         <w:ind w:firstLineChars="0"/>
         <w:jc w:val="left"/>
         <w:rPr>
-          <w:rFonts w:ascii="Times New Roman" w:eastAsia="宋体" w:hAnsi="Times New Roman" w:cs="Times New Roman" w:hint="eastAsia"/>
+          <w:rFonts w:ascii="Times New Roman" w:eastAsia="宋体" w:hAnsi="Times New Roman" w:cs="Times New Roman"/>
           <w:b/>
           <w:bCs/>
           <w:kern w:val="28"/>
@@ -2040,6 +2077,78 @@
           <w:szCs w:val="24"/>
         </w:rPr>
         <w:t>Related Activity Class</w:t>
+      </w:r>
+    </w:p>
+    <w:p>
+      <w:pPr>
+        <w:pStyle w:val="a4"/>
+        <w:widowControl/>
+        <w:numPr>
+          <w:ilvl w:val="0"/>
+          <w:numId w:val="6"/>
+        </w:numPr>
+        <w:ind w:firstLineChars="0"/>
+        <w:jc w:val="left"/>
+        <w:rPr>
+          <w:rFonts w:ascii="Times New Roman" w:eastAsia="宋体" w:hAnsi="Times New Roman" w:cs="Times New Roman"/>
+          <w:bCs/>
+          <w:kern w:val="28"/>
+          <w:szCs w:val="24"/>
+        </w:rPr>
+      </w:pPr>
+      <w:r>
+        <w:rPr>
+          <w:rFonts w:ascii="Times New Roman" w:eastAsia="宋体" w:hAnsi="Times New Roman" w:cs="Times New Roman"/>
+          <w:bCs/>
+          <w:kern w:val="28"/>
+          <w:szCs w:val="24"/>
+        </w:rPr>
+        <w:t>io.filepicker.FilePicker</w:t>
+      </w:r>
+      <w:r>
+        <w:rPr>
+          <w:rFonts w:ascii="Times New Roman" w:eastAsia="宋体" w:hAnsi="Times New Roman" w:cs="Times New Roman" w:hint="eastAsia"/>
+          <w:bCs/>
+          <w:kern w:val="28"/>
+          <w:szCs w:val="24"/>
+        </w:rPr>
+        <w:t>.java</w:t>
+      </w:r>
+    </w:p>
+    <w:p>
+      <w:pPr>
+        <w:pStyle w:val="a4"/>
+        <w:widowControl/>
+        <w:numPr>
+          <w:ilvl w:val="0"/>
+          <w:numId w:val="6"/>
+        </w:numPr>
+        <w:ind w:firstLineChars="0"/>
+        <w:jc w:val="left"/>
+        <w:rPr>
+          <w:rFonts w:ascii="Times New Roman" w:eastAsia="宋体" w:hAnsi="Times New Roman" w:cs="Times New Roman"/>
+          <w:bCs/>
+          <w:kern w:val="28"/>
+          <w:szCs w:val="24"/>
+        </w:rPr>
+      </w:pPr>
+      <w:r>
+        <w:rPr>
+          <w:rFonts w:ascii="Times New Roman" w:eastAsia="宋体" w:hAnsi="Times New Roman" w:cs="Times New Roman"/>
+          <w:bCs/>
+          <w:kern w:val="28"/>
+          <w:szCs w:val="24"/>
+        </w:rPr>
+        <w:t>io.filepicker.FilePicker</w:t>
+      </w:r>
+      <w:r>
+        <w:rPr>
+          <w:rFonts w:ascii="Times New Roman" w:eastAsia="宋体" w:hAnsi="Times New Roman" w:cs="Times New Roman" w:hint="eastAsia"/>
+          <w:bCs/>
+          <w:kern w:val="28"/>
+          <w:szCs w:val="24"/>
+        </w:rPr>
+        <w:t>API.java</w:t>
       </w:r>
     </w:p>
     <w:p>
@@ -2053,44 +2162,22 @@
         <w:ind w:firstLineChars="0"/>
         <w:jc w:val="left"/>
         <w:rPr>
-          <w:rFonts w:ascii="Times New Roman" w:eastAsia="宋体" w:hAnsi="Times New Roman" w:cs="Times New Roman" w:hint="eastAsia"/>
-          <w:b/>
-          <w:bCs/>
-          <w:kern w:val="28"/>
-          <w:szCs w:val="24"/>
-        </w:rPr>
-      </w:pPr>
-      <w:r>
-        <w:rPr>
-          <w:rFonts w:ascii="Times New Roman" w:eastAsia="宋体" w:hAnsi="Times New Roman" w:cs="Times New Roman" w:hint="eastAsia"/>
-          <w:b/>
-          <w:bCs/>
-          <w:kern w:val="28"/>
-          <w:szCs w:val="24"/>
-        </w:rPr>
-        <w:t xml:space="preserve">Related </w:t>
-      </w:r>
-      <w:proofErr w:type="spellStart"/>
-      <w:r>
-        <w:rPr>
-          <w:rFonts w:ascii="Times New Roman" w:eastAsia="宋体" w:hAnsi="Times New Roman" w:cs="Times New Roman" w:hint="eastAsia"/>
-          <w:b/>
-          <w:bCs/>
-          <w:kern w:val="28"/>
-          <w:szCs w:val="24"/>
-        </w:rPr>
-        <w:t>JUnit</w:t>
-      </w:r>
-      <w:proofErr w:type="spellEnd"/>
-      <w:r>
-        <w:rPr>
-          <w:rFonts w:ascii="Times New Roman" w:eastAsia="宋体" w:hAnsi="Times New Roman" w:cs="Times New Roman" w:hint="eastAsia"/>
-          <w:b/>
-          <w:bCs/>
-          <w:kern w:val="28"/>
-          <w:szCs w:val="24"/>
-        </w:rPr>
-        <w:t xml:space="preserve"> Test</w:t>
+          <w:rFonts w:ascii="Times New Roman" w:eastAsia="宋体" w:hAnsi="Times New Roman" w:cs="Times New Roman"/>
+          <w:b/>
+          <w:bCs/>
+          <w:kern w:val="28"/>
+          <w:szCs w:val="24"/>
+        </w:rPr>
+      </w:pPr>
+      <w:r>
+        <w:rPr>
+          <w:rFonts w:ascii="Times New Roman" w:eastAsia="宋体" w:hAnsi="Times New Roman" w:cs="Times New Roman" w:hint="eastAsia"/>
+          <w:b/>
+          <w:bCs/>
+          <w:kern w:val="28"/>
+          <w:szCs w:val="24"/>
+        </w:rPr>
+        <w:t>Related JUnit Test</w:t>
       </w:r>
     </w:p>
     <w:p>
@@ -2201,7 +2288,7 @@
         <w:ind w:firstLineChars="0"/>
         <w:jc w:val="left"/>
         <w:rPr>
-          <w:rFonts w:ascii="Times New Roman" w:eastAsia="宋体" w:hAnsi="Times New Roman" w:cs="Times New Roman" w:hint="eastAsia"/>
+          <w:rFonts w:ascii="Times New Roman" w:eastAsia="宋体" w:hAnsi="Times New Roman" w:cs="Times New Roman"/>
           <w:b/>
           <w:bCs/>
           <w:kern w:val="28"/>
@@ -2354,23 +2441,7 @@
           <w:rFonts w:ascii="Times New Roman" w:hAnsi="Times New Roman" w:cs="Times New Roman" w:hint="eastAsia"/>
           <w:b/>
         </w:rPr>
-        <w:t xml:space="preserve"> </w:t>
-      </w:r>
-      <w:proofErr w:type="gramStart"/>
-      <w:r>
-        <w:rPr>
-          <w:rFonts w:ascii="Times New Roman" w:hAnsi="Times New Roman" w:cs="Times New Roman" w:hint="eastAsia"/>
-          <w:b/>
-        </w:rPr>
-        <w:t>The</w:t>
-      </w:r>
-      <w:proofErr w:type="gramEnd"/>
-      <w:r>
-        <w:rPr>
-          <w:rFonts w:ascii="Times New Roman" w:hAnsi="Times New Roman" w:cs="Times New Roman" w:hint="eastAsia"/>
-          <w:b/>
-        </w:rPr>
-        <w:t xml:space="preserve"> Printer Preference </w:t>
+        <w:t xml:space="preserve"> The Printer Preference </w:t>
       </w:r>
       <w:r>
         <w:rPr>
@@ -2391,7 +2462,7 @@
         <w:ind w:firstLineChars="0"/>
         <w:jc w:val="left"/>
         <w:rPr>
-          <w:rFonts w:ascii="Times New Roman" w:eastAsia="宋体" w:hAnsi="Times New Roman" w:cs="Times New Roman" w:hint="eastAsia"/>
+          <w:rFonts w:ascii="Times New Roman" w:eastAsia="宋体" w:hAnsi="Times New Roman" w:cs="Times New Roman"/>
           <w:b/>
           <w:bCs/>
           <w:kern w:val="28"/>
@@ -2407,6 +2478,130 @@
           <w:szCs w:val="24"/>
         </w:rPr>
         <w:t>Related Activity Class</w:t>
+      </w:r>
+    </w:p>
+    <w:p>
+      <w:pPr>
+        <w:pStyle w:val="a4"/>
+        <w:numPr>
+          <w:ilvl w:val="0"/>
+          <w:numId w:val="19"/>
+        </w:numPr>
+        <w:ind w:firstLineChars="0"/>
+        <w:rPr>
+          <w:rFonts w:ascii="Times New Roman" w:eastAsia="宋体" w:hAnsi="Times New Roman" w:cs="Times New Roman"/>
+          <w:bCs/>
+          <w:kern w:val="28"/>
+          <w:szCs w:val="24"/>
+        </w:rPr>
+      </w:pPr>
+      <w:r>
+        <w:rPr>
+          <w:rFonts w:ascii="Times New Roman" w:eastAsia="宋体" w:hAnsi="Times New Roman" w:cs="Times New Roman"/>
+          <w:bCs/>
+          <w:kern w:val="28"/>
+          <w:szCs w:val="24"/>
+        </w:rPr>
+        <w:t>com.engineering.printer.</w:t>
+      </w:r>
+      <w:r>
+        <w:rPr>
+          <w:rFonts w:ascii="Times New Roman" w:eastAsia="宋体" w:hAnsi="Times New Roman" w:cs="Times New Roman" w:hint="eastAsia"/>
+          <w:bCs/>
+          <w:kern w:val="28"/>
+          <w:szCs w:val="24"/>
+        </w:rPr>
+        <w:t>PrinterSelectScreen</w:t>
+      </w:r>
+      <w:r>
+        <w:rPr>
+          <w:rFonts w:ascii="Times New Roman" w:eastAsia="宋体" w:hAnsi="Times New Roman" w:cs="Times New Roman"/>
+          <w:bCs/>
+          <w:kern w:val="28"/>
+          <w:szCs w:val="24"/>
+        </w:rPr>
+        <w:t>.java</w:t>
+      </w:r>
+    </w:p>
+    <w:p>
+      <w:pPr>
+        <w:pStyle w:val="a4"/>
+        <w:widowControl/>
+        <w:numPr>
+          <w:ilvl w:val="0"/>
+          <w:numId w:val="19"/>
+        </w:numPr>
+        <w:ind w:firstLineChars="0"/>
+        <w:jc w:val="left"/>
+        <w:rPr>
+          <w:rFonts w:ascii="Times New Roman" w:eastAsia="宋体" w:hAnsi="Times New Roman" w:cs="Times New Roman" w:hint="eastAsia"/>
+          <w:bCs/>
+          <w:kern w:val="28"/>
+          <w:szCs w:val="24"/>
+        </w:rPr>
+      </w:pPr>
+      <w:r>
+        <w:rPr>
+          <w:rFonts w:ascii="Times New Roman" w:eastAsia="宋体" w:hAnsi="Times New Roman" w:cs="Times New Roman"/>
+          <w:bCs/>
+          <w:kern w:val="28"/>
+          <w:szCs w:val="24"/>
+        </w:rPr>
+        <w:t>com.engineering.printer</w:t>
+      </w:r>
+      <w:r>
+        <w:rPr>
+          <w:rFonts w:ascii="Times New Roman" w:eastAsia="宋体" w:hAnsi="Times New Roman" w:cs="Times New Roman" w:hint="eastAsia"/>
+          <w:bCs/>
+          <w:kern w:val="28"/>
+          <w:szCs w:val="24"/>
+        </w:rPr>
+        <w:t>.PrintCaller.java</w:t>
+      </w:r>
+    </w:p>
+    <w:p>
+      <w:pPr>
+        <w:pStyle w:val="a4"/>
+        <w:widowControl/>
+        <w:numPr>
+          <w:ilvl w:val="0"/>
+          <w:numId w:val="19"/>
+        </w:numPr>
+        <w:ind w:firstLineChars="0"/>
+        <w:jc w:val="left"/>
+        <w:rPr>
+          <w:rFonts w:ascii="Times New Roman" w:eastAsia="宋体" w:hAnsi="Times New Roman" w:cs="Times New Roman"/>
+          <w:bCs/>
+          <w:kern w:val="28"/>
+          <w:szCs w:val="24"/>
+        </w:rPr>
+      </w:pPr>
+      <w:r>
+        <w:rPr>
+          <w:rFonts w:ascii="Times New Roman" w:eastAsia="宋体" w:hAnsi="Times New Roman" w:cs="Times New Roman"/>
+          <w:bCs/>
+          <w:kern w:val="28"/>
+          <w:szCs w:val="24"/>
+        </w:rPr>
+        <w:t>com.engineering.printer</w:t>
+      </w:r>
+      <w:r>
+        <w:rPr>
+          <w:rFonts w:ascii="Times New Roman" w:eastAsia="宋体" w:hAnsi="Times New Roman" w:cs="Times New Roman" w:hint="eastAsia"/>
+          <w:bCs/>
+          <w:kern w:val="28"/>
+          <w:szCs w:val="24"/>
+        </w:rPr>
+        <w:t>.NumberPicker</w:t>
+      </w:r>
+      <w:r>
+        <w:rPr>
+          <w:rFonts w:ascii="Times New Roman" w:eastAsia="宋体" w:hAnsi="Times New Roman" w:cs="Times New Roman" w:hint="eastAsia"/>
+          <w:bCs/>
+          <w:kern w:val="28"/>
+          <w:szCs w:val="24"/>
+        </w:rPr>
+        <w:t>.java</w:t>
       </w:r>
     </w:p>
     <w:p>
@@ -2420,50 +2615,28 @@
         <w:ind w:firstLineChars="0"/>
         <w:jc w:val="left"/>
         <w:rPr>
-          <w:rFonts w:ascii="Times New Roman" w:eastAsia="宋体" w:hAnsi="Times New Roman" w:cs="Times New Roman" w:hint="eastAsia"/>
-          <w:b/>
-          <w:bCs/>
-          <w:kern w:val="28"/>
-          <w:szCs w:val="24"/>
-        </w:rPr>
-      </w:pPr>
-      <w:r>
-        <w:rPr>
-          <w:rFonts w:ascii="Times New Roman" w:eastAsia="宋体" w:hAnsi="Times New Roman" w:cs="Times New Roman" w:hint="eastAsia"/>
-          <w:b/>
-          <w:bCs/>
-          <w:kern w:val="28"/>
-          <w:szCs w:val="24"/>
-        </w:rPr>
-        <w:t xml:space="preserve">Related </w:t>
-      </w:r>
-      <w:proofErr w:type="spellStart"/>
-      <w:r>
-        <w:rPr>
-          <w:rFonts w:ascii="Times New Roman" w:eastAsia="宋体" w:hAnsi="Times New Roman" w:cs="Times New Roman" w:hint="eastAsia"/>
-          <w:b/>
-          <w:bCs/>
-          <w:kern w:val="28"/>
-          <w:szCs w:val="24"/>
-        </w:rPr>
-        <w:t>JUnit</w:t>
-      </w:r>
-      <w:proofErr w:type="spellEnd"/>
-      <w:r>
-        <w:rPr>
-          <w:rFonts w:ascii="Times New Roman" w:eastAsia="宋体" w:hAnsi="Times New Roman" w:cs="Times New Roman" w:hint="eastAsia"/>
-          <w:b/>
-          <w:bCs/>
-          <w:kern w:val="28"/>
-          <w:szCs w:val="24"/>
-        </w:rPr>
-        <w:t xml:space="preserve"> Test</w:t>
-      </w:r>
-    </w:p>
-    <w:p>
-      <w:pPr>
-        <w:rPr>
-          <w:rFonts w:eastAsiaTheme="minorEastAsia" w:hint="eastAsia"/>
+          <w:rFonts w:ascii="Times New Roman" w:eastAsia="宋体" w:hAnsi="Times New Roman" w:cs="Times New Roman"/>
+          <w:b/>
+          <w:bCs/>
+          <w:kern w:val="28"/>
+          <w:szCs w:val="24"/>
+        </w:rPr>
+      </w:pPr>
+      <w:r>
+        <w:rPr>
+          <w:rFonts w:ascii="Times New Roman" w:eastAsia="宋体" w:hAnsi="Times New Roman" w:cs="Times New Roman" w:hint="eastAsia"/>
+          <w:b/>
+          <w:bCs/>
+          <w:kern w:val="28"/>
+          <w:szCs w:val="24"/>
+        </w:rPr>
+        <w:t>Related JUnit Test</w:t>
+      </w:r>
+    </w:p>
+    <w:p>
+      <w:pPr>
+        <w:rPr>
+          <w:rFonts w:eastAsiaTheme="minorEastAsia"/>
         </w:rPr>
       </w:pPr>
       <w:r>
@@ -2501,31 +2674,7 @@
           <w:u w:val="single"/>
         </w:rPr>
         <w:lastRenderedPageBreak/>
-        <w:t>The P</w:t>
-      </w:r>
-      <w:r>
-        <w:rPr>
-          <w:rFonts w:ascii="Times New Roman" w:eastAsia="宋体" w:hAnsi="Times New Roman" w:cs="Times New Roman" w:hint="eastAsia"/>
-          <w:b/>
-          <w:bCs/>
-          <w:kern w:val="28"/>
-          <w:sz w:val="28"/>
-          <w:szCs w:val="32"/>
-          <w:u w:val="single"/>
-        </w:rPr>
-        <w:t>rinting Progress</w:t>
-      </w:r>
-      <w:r>
-        <w:rPr>
-          <w:rFonts w:ascii="Times New Roman" w:eastAsia="宋体" w:hAnsi="Times New Roman" w:cs="Times New Roman" w:hint="eastAsia"/>
-          <w:b/>
-          <w:bCs/>
-          <w:kern w:val="28"/>
-          <w:sz w:val="28"/>
-          <w:szCs w:val="32"/>
-          <w:u w:val="single"/>
-        </w:rPr>
-        <w:t xml:space="preserve"> Screen</w:t>
+        <w:t>The Printing Progress Screen</w:t>
       </w:r>
     </w:p>
     <w:p>
@@ -2539,7 +2688,7 @@
         <w:ind w:firstLineChars="0"/>
         <w:jc w:val="left"/>
         <w:rPr>
-          <w:rFonts w:ascii="Times New Roman" w:eastAsia="宋体" w:hAnsi="Times New Roman" w:cs="Times New Roman" w:hint="eastAsia"/>
+          <w:rFonts w:ascii="Times New Roman" w:eastAsia="宋体" w:hAnsi="Times New Roman" w:cs="Times New Roman"/>
           <w:b/>
           <w:bCs/>
           <w:kern w:val="28"/>
@@ -2625,75 +2774,59 @@
         <w:spacing w:before="120" w:after="120"/>
         <w:jc w:val="center"/>
         <w:rPr>
+          <w:rFonts w:ascii="Times New Roman" w:hAnsi="Times New Roman" w:cs="Times New Roman"/>
+          <w:b/>
+        </w:rPr>
+      </w:pPr>
+      <w:r>
+        <w:rPr>
+          <w:rFonts w:ascii="Times New Roman" w:hAnsi="Times New Roman" w:cs="Times New Roman"/>
+          <w:b/>
+        </w:rPr>
+        <w:t xml:space="preserve">Screenshot </w:t>
+      </w:r>
+      <w:r>
+        <w:rPr>
+          <w:rFonts w:ascii="Times New Roman" w:hAnsi="Times New Roman" w:cs="Times New Roman"/>
+          <w:b/>
+        </w:rPr>
+        <w:fldChar w:fldCharType="begin"/>
+      </w:r>
+      <w:r>
+        <w:rPr>
+          <w:rFonts w:ascii="Times New Roman" w:hAnsi="Times New Roman" w:cs="Times New Roman"/>
+          <w:b/>
+        </w:rPr>
+        <w:instrText xml:space="preserve"> SEQ Screenshot \* ARABIC </w:instrText>
+      </w:r>
+      <w:r>
+        <w:rPr>
+          <w:rFonts w:ascii="Times New Roman" w:hAnsi="Times New Roman" w:cs="Times New Roman"/>
+          <w:b/>
+        </w:rPr>
+        <w:fldChar w:fldCharType="separate"/>
+      </w:r>
+      <w:r>
+        <w:rPr>
+          <w:rFonts w:ascii="Times New Roman" w:hAnsi="Times New Roman" w:cs="Times New Roman"/>
+          <w:b/>
+          <w:noProof/>
+        </w:rPr>
+        <w:t>7</w:t>
+      </w:r>
+      <w:r>
+        <w:rPr>
+          <w:rFonts w:ascii="Times New Roman" w:hAnsi="Times New Roman" w:cs="Times New Roman"/>
+          <w:b/>
+        </w:rPr>
+        <w:fldChar w:fldCharType="end"/>
+      </w:r>
+      <w:r>
+        <w:rPr>
           <w:rFonts w:ascii="Times New Roman" w:hAnsi="Times New Roman" w:cs="Times New Roman" w:hint="eastAsia"/>
           <w:b/>
         </w:rPr>
-      </w:pPr>
-      <w:r>
-        <w:rPr>
-          <w:rFonts w:ascii="Times New Roman" w:hAnsi="Times New Roman" w:cs="Times New Roman"/>
-          <w:b/>
-        </w:rPr>
-        <w:t xml:space="preserve">Screenshot </w:t>
-      </w:r>
-      <w:r>
-        <w:rPr>
-          <w:rFonts w:ascii="Times New Roman" w:hAnsi="Times New Roman" w:cs="Times New Roman"/>
-          <w:b/>
-        </w:rPr>
-        <w:fldChar w:fldCharType="begin"/>
-      </w:r>
-      <w:r>
-        <w:rPr>
-          <w:rFonts w:ascii="Times New Roman" w:hAnsi="Times New Roman" w:cs="Times New Roman"/>
-          <w:b/>
-        </w:rPr>
-        <w:instrText xml:space="preserve"> SEQ Screenshot \* ARABIC </w:instrText>
-      </w:r>
-      <w:r>
-        <w:rPr>
-          <w:rFonts w:ascii="Times New Roman" w:hAnsi="Times New Roman" w:cs="Times New Roman"/>
-          <w:b/>
-        </w:rPr>
-        <w:fldChar w:fldCharType="separate"/>
-      </w:r>
-      <w:r>
-        <w:rPr>
-          <w:rFonts w:ascii="Times New Roman" w:hAnsi="Times New Roman" w:cs="Times New Roman"/>
-          <w:b/>
-          <w:noProof/>
-        </w:rPr>
-        <w:t>7</w:t>
-      </w:r>
-      <w:r>
-        <w:rPr>
-          <w:rFonts w:ascii="Times New Roman" w:hAnsi="Times New Roman" w:cs="Times New Roman"/>
-          <w:b/>
-        </w:rPr>
-        <w:fldChar w:fldCharType="end"/>
-      </w:r>
-      <w:r>
-        <w:rPr>
-          <w:rFonts w:ascii="Times New Roman" w:hAnsi="Times New Roman" w:cs="Times New Roman" w:hint="eastAsia"/>
-          <w:b/>
-        </w:rPr>
-        <w:t xml:space="preserve"> </w:t>
-      </w:r>
-      <w:proofErr w:type="gramStart"/>
-      <w:r>
-        <w:rPr>
-          <w:rFonts w:ascii="Times New Roman" w:hAnsi="Times New Roman" w:cs="Times New Roman" w:hint="eastAsia"/>
-          <w:b/>
-        </w:rPr>
-        <w:t>The</w:t>
-      </w:r>
-      <w:proofErr w:type="gramEnd"/>
-      <w:r>
-        <w:rPr>
-          <w:rFonts w:ascii="Times New Roman" w:hAnsi="Times New Roman" w:cs="Times New Roman" w:hint="eastAsia"/>
-          <w:b/>
-        </w:rPr>
-        <w:t xml:space="preserve"> Printing </w:t>
+        <w:t xml:space="preserve"> The Printing </w:t>
       </w:r>
       <w:r>
         <w:rPr>
@@ -2742,6 +2875,141 @@
     <w:p>
       <w:pPr>
         <w:pStyle w:val="a4"/>
+        <w:numPr>
+          <w:ilvl w:val="0"/>
+          <w:numId w:val="22"/>
+        </w:numPr>
+        <w:ind w:firstLineChars="0"/>
+        <w:rPr>
+          <w:rFonts w:ascii="Times New Roman" w:eastAsia="宋体" w:hAnsi="Times New Roman" w:cs="Times New Roman"/>
+          <w:bCs/>
+          <w:kern w:val="28"/>
+          <w:szCs w:val="24"/>
+        </w:rPr>
+      </w:pPr>
+      <w:r>
+        <w:rPr>
+          <w:rFonts w:ascii="Times New Roman" w:eastAsia="宋体" w:hAnsi="Times New Roman" w:cs="Times New Roman"/>
+          <w:bCs/>
+          <w:kern w:val="28"/>
+          <w:szCs w:val="24"/>
+        </w:rPr>
+        <w:t>com.engineering.printer.</w:t>
+      </w:r>
+      <w:r>
+        <w:rPr>
+          <w:rFonts w:ascii="Times New Roman" w:eastAsia="宋体" w:hAnsi="Times New Roman" w:cs="Times New Roman" w:hint="eastAsia"/>
+          <w:bCs/>
+          <w:kern w:val="28"/>
+          <w:szCs w:val="24"/>
+        </w:rPr>
+        <w:t>LoadingStatusScreen</w:t>
+      </w:r>
+      <w:r>
+        <w:rPr>
+          <w:rFonts w:ascii="Times New Roman" w:eastAsia="宋体" w:hAnsi="Times New Roman" w:cs="Times New Roman"/>
+          <w:bCs/>
+          <w:kern w:val="28"/>
+          <w:szCs w:val="24"/>
+        </w:rPr>
+        <w:t>.java</w:t>
+      </w:r>
+    </w:p>
+    <w:p>
+      <w:pPr>
+        <w:pStyle w:val="a4"/>
+        <w:widowControl/>
+        <w:numPr>
+          <w:ilvl w:val="0"/>
+          <w:numId w:val="22"/>
+        </w:numPr>
+        <w:ind w:firstLineChars="0"/>
+        <w:jc w:val="left"/>
+        <w:rPr>
+          <w:rFonts w:ascii="Times New Roman" w:eastAsia="宋体" w:hAnsi="Times New Roman" w:cs="Times New Roman"/>
+          <w:bCs/>
+          <w:kern w:val="28"/>
+          <w:szCs w:val="24"/>
+        </w:rPr>
+      </w:pPr>
+      <w:r>
+        <w:rPr>
+          <w:rFonts w:ascii="Times New Roman" w:eastAsia="宋体" w:hAnsi="Times New Roman" w:cs="Times New Roman"/>
+          <w:bCs/>
+          <w:kern w:val="28"/>
+          <w:szCs w:val="24"/>
+        </w:rPr>
+        <w:t>com.engineering.printer</w:t>
+      </w:r>
+      <w:r>
+        <w:rPr>
+          <w:rFonts w:ascii="Times New Roman" w:eastAsia="宋体" w:hAnsi="Times New Roman" w:cs="Times New Roman" w:hint="eastAsia"/>
+          <w:bCs/>
+          <w:kern w:val="28"/>
+          <w:szCs w:val="24"/>
+        </w:rPr>
+        <w:t>.</w:t>
+      </w:r>
+      <w:r>
+        <w:rPr>
+          <w:rFonts w:ascii="Times New Roman" w:eastAsia="宋体" w:hAnsi="Times New Roman" w:cs="Times New Roman" w:hint="eastAsia"/>
+          <w:bCs/>
+          <w:kern w:val="28"/>
+          <w:szCs w:val="24"/>
+        </w:rPr>
+        <w:t>TimedPrintUtil</w:t>
+      </w:r>
+      <w:r>
+        <w:rPr>
+          <w:rFonts w:ascii="Times New Roman" w:eastAsia="宋体" w:hAnsi="Times New Roman" w:cs="Times New Roman" w:hint="eastAsia"/>
+          <w:bCs/>
+          <w:kern w:val="28"/>
+          <w:szCs w:val="24"/>
+        </w:rPr>
+        <w:t>.java</w:t>
+      </w:r>
+    </w:p>
+    <w:p>
+      <w:pPr>
+        <w:pStyle w:val="a4"/>
+        <w:widowControl/>
+        <w:numPr>
+          <w:ilvl w:val="0"/>
+          <w:numId w:val="22"/>
+        </w:numPr>
+        <w:ind w:firstLineChars="0"/>
+        <w:jc w:val="left"/>
+        <w:rPr>
+          <w:rFonts w:ascii="Times New Roman" w:eastAsia="宋体" w:hAnsi="Times New Roman" w:cs="Times New Roman"/>
+          <w:bCs/>
+          <w:kern w:val="28"/>
+          <w:szCs w:val="24"/>
+        </w:rPr>
+      </w:pPr>
+      <w:r>
+        <w:rPr>
+          <w:rFonts w:ascii="Times New Roman" w:eastAsia="宋体" w:hAnsi="Times New Roman" w:cs="Times New Roman"/>
+          <w:bCs/>
+          <w:kern w:val="28"/>
+          <w:szCs w:val="24"/>
+        </w:rPr>
+        <w:t>com.engineering.printer</w:t>
+      </w:r>
+      <w:r>
+        <w:rPr>
+          <w:rFonts w:ascii="Times New Roman" w:eastAsia="宋体" w:hAnsi="Times New Roman" w:cs="Times New Roman" w:hint="eastAsia"/>
+          <w:bCs/>
+          <w:kern w:val="28"/>
+          <w:szCs w:val="24"/>
+        </w:rPr>
+        <w:t>.FileUpload.java</w:t>
+      </w:r>
+      <w:bookmarkStart w:id="4" w:name="_GoBack"/>
+      <w:bookmarkEnd w:id="4"/>
+    </w:p>
+    <w:p>
+      <w:pPr>
+        <w:pStyle w:val="a4"/>
         <w:widowControl/>
         <w:numPr>
           <w:ilvl w:val="0"/>
@@ -2750,50 +3018,28 @@
         <w:ind w:firstLineChars="0"/>
         <w:jc w:val="left"/>
         <w:rPr>
-          <w:rFonts w:ascii="Times New Roman" w:eastAsia="宋体" w:hAnsi="Times New Roman" w:cs="Times New Roman" w:hint="eastAsia"/>
-          <w:b/>
-          <w:bCs/>
-          <w:kern w:val="28"/>
-          <w:szCs w:val="24"/>
-        </w:rPr>
-      </w:pPr>
-      <w:r>
-        <w:rPr>
-          <w:rFonts w:ascii="Times New Roman" w:eastAsia="宋体" w:hAnsi="Times New Roman" w:cs="Times New Roman" w:hint="eastAsia"/>
-          <w:b/>
-          <w:bCs/>
-          <w:kern w:val="28"/>
-          <w:szCs w:val="24"/>
-        </w:rPr>
-        <w:t xml:space="preserve">Related </w:t>
-      </w:r>
-      <w:proofErr w:type="spellStart"/>
-      <w:r>
-        <w:rPr>
-          <w:rFonts w:ascii="Times New Roman" w:eastAsia="宋体" w:hAnsi="Times New Roman" w:cs="Times New Roman" w:hint="eastAsia"/>
-          <w:b/>
-          <w:bCs/>
-          <w:kern w:val="28"/>
-          <w:szCs w:val="24"/>
-        </w:rPr>
-        <w:t>JUnit</w:t>
-      </w:r>
-      <w:proofErr w:type="spellEnd"/>
-      <w:r>
-        <w:rPr>
-          <w:rFonts w:ascii="Times New Roman" w:eastAsia="宋体" w:hAnsi="Times New Roman" w:cs="Times New Roman" w:hint="eastAsia"/>
-          <w:b/>
-          <w:bCs/>
-          <w:kern w:val="28"/>
-          <w:szCs w:val="24"/>
-        </w:rPr>
-        <w:t xml:space="preserve"> Test</w:t>
-      </w:r>
-    </w:p>
-    <w:p>
-      <w:pPr>
-        <w:rPr>
-          <w:rFonts w:eastAsiaTheme="minorEastAsia" w:hint="eastAsia"/>
+          <w:rFonts w:ascii="Times New Roman" w:eastAsia="宋体" w:hAnsi="Times New Roman" w:cs="Times New Roman"/>
+          <w:b/>
+          <w:bCs/>
+          <w:kern w:val="28"/>
+          <w:szCs w:val="24"/>
+        </w:rPr>
+      </w:pPr>
+      <w:r>
+        <w:rPr>
+          <w:rFonts w:ascii="Times New Roman" w:eastAsia="宋体" w:hAnsi="Times New Roman" w:cs="Times New Roman" w:hint="eastAsia"/>
+          <w:b/>
+          <w:bCs/>
+          <w:kern w:val="28"/>
+          <w:szCs w:val="24"/>
+        </w:rPr>
+        <w:t>Related JUnit Test</w:t>
+      </w:r>
+    </w:p>
+    <w:p>
+      <w:pPr>
+        <w:rPr>
+          <w:rFonts w:eastAsiaTheme="minorEastAsia"/>
         </w:rPr>
       </w:pPr>
     </w:p>
@@ -2876,7 +3122,7 @@
         <w:ind w:firstLineChars="0"/>
         <w:jc w:val="left"/>
         <w:rPr>
-          <w:rFonts w:ascii="Times New Roman" w:eastAsia="宋体" w:hAnsi="Times New Roman" w:cs="Times New Roman" w:hint="eastAsia"/>
+          <w:rFonts w:ascii="Times New Roman" w:eastAsia="宋体" w:hAnsi="Times New Roman" w:cs="Times New Roman"/>
           <w:b/>
           <w:bCs/>
           <w:kern w:val="28"/>
@@ -2905,7 +3151,7 @@
         <w:ind w:firstLineChars="0"/>
         <w:jc w:val="left"/>
         <w:rPr>
-          <w:rFonts w:ascii="Times New Roman" w:eastAsia="宋体" w:hAnsi="Times New Roman" w:cs="Times New Roman" w:hint="eastAsia"/>
+          <w:rFonts w:ascii="Times New Roman" w:eastAsia="宋体" w:hAnsi="Times New Roman" w:cs="Times New Roman"/>
           <w:b/>
           <w:bCs/>
           <w:kern w:val="28"/>
@@ -2921,6 +3167,94 @@
           <w:szCs w:val="24"/>
         </w:rPr>
         <w:t>Related Activity Class</w:t>
+      </w:r>
+    </w:p>
+    <w:p>
+      <w:pPr>
+        <w:pStyle w:val="a4"/>
+        <w:numPr>
+          <w:ilvl w:val="0"/>
+          <w:numId w:val="20"/>
+        </w:numPr>
+        <w:ind w:firstLineChars="0"/>
+        <w:rPr>
+          <w:rFonts w:ascii="Times New Roman" w:eastAsia="宋体" w:hAnsi="Times New Roman" w:cs="Times New Roman" w:hint="eastAsia"/>
+          <w:bCs/>
+          <w:kern w:val="28"/>
+          <w:szCs w:val="24"/>
+        </w:rPr>
+      </w:pPr>
+      <w:r>
+        <w:rPr>
+          <w:rFonts w:ascii="Times New Roman" w:eastAsia="宋体" w:hAnsi="Times New Roman" w:cs="Times New Roman"/>
+          <w:bCs/>
+          <w:kern w:val="28"/>
+          <w:szCs w:val="24"/>
+        </w:rPr>
+        <w:t>com.engineering.printer.</w:t>
+      </w:r>
+      <w:r>
+        <w:rPr>
+          <w:rFonts w:ascii="Times New Roman" w:eastAsia="宋体" w:hAnsi="Times New Roman" w:cs="Times New Roman" w:hint="eastAsia"/>
+          <w:bCs/>
+          <w:kern w:val="28"/>
+          <w:szCs w:val="24"/>
+        </w:rPr>
+        <w:t>PrintHistoryScreen</w:t>
+      </w:r>
+      <w:r>
+        <w:rPr>
+          <w:rFonts w:ascii="Times New Roman" w:eastAsia="宋体" w:hAnsi="Times New Roman" w:cs="Times New Roman"/>
+          <w:bCs/>
+          <w:kern w:val="28"/>
+          <w:szCs w:val="24"/>
+        </w:rPr>
+        <w:t>.java</w:t>
+      </w:r>
+    </w:p>
+    <w:p>
+      <w:pPr>
+        <w:pStyle w:val="a4"/>
+        <w:widowControl/>
+        <w:numPr>
+          <w:ilvl w:val="0"/>
+          <w:numId w:val="20"/>
+        </w:numPr>
+        <w:ind w:firstLineChars="0"/>
+        <w:jc w:val="left"/>
+        <w:rPr>
+          <w:rFonts w:ascii="Times New Roman" w:eastAsia="宋体" w:hAnsi="Times New Roman" w:cs="Times New Roman"/>
+          <w:bCs/>
+          <w:kern w:val="28"/>
+          <w:szCs w:val="24"/>
+        </w:rPr>
+      </w:pPr>
+      <w:r>
+        <w:rPr>
+          <w:rFonts w:ascii="Times New Roman" w:eastAsia="宋体" w:hAnsi="Times New Roman" w:cs="Times New Roman"/>
+          <w:bCs/>
+          <w:kern w:val="28"/>
+          <w:szCs w:val="24"/>
+        </w:rPr>
+        <w:t>com.engineering.printer</w:t>
+      </w:r>
+      <w:r>
+        <w:rPr>
+          <w:rFonts w:ascii="Times New Roman" w:eastAsia="宋体" w:hAnsi="Times New Roman" w:cs="Times New Roman" w:hint="eastAsia"/>
+          <w:bCs/>
+          <w:kern w:val="28"/>
+          <w:szCs w:val="24"/>
+        </w:rPr>
+        <w:t>.Document</w:t>
+      </w:r>
+      <w:r>
+        <w:rPr>
+          <w:rFonts w:ascii="Times New Roman" w:eastAsia="宋体" w:hAnsi="Times New Roman" w:cs="Times New Roman" w:hint="eastAsia"/>
+          <w:bCs/>
+          <w:kern w:val="28"/>
+          <w:szCs w:val="24"/>
+        </w:rPr>
+        <w:t>.java</w:t>
       </w:r>
     </w:p>
     <w:p>
@@ -2949,32 +3283,35 @@
           <w:kern w:val="28"/>
           <w:szCs w:val="24"/>
         </w:rPr>
-        <w:t xml:space="preserve">Related </w:t>
-      </w:r>
-      <w:proofErr w:type="spellStart"/>
-      <w:r>
-        <w:rPr>
-          <w:rFonts w:ascii="Times New Roman" w:eastAsia="宋体" w:hAnsi="Times New Roman" w:cs="Times New Roman" w:hint="eastAsia"/>
-          <w:b/>
-          <w:bCs/>
-          <w:kern w:val="28"/>
-          <w:szCs w:val="24"/>
-        </w:rPr>
-        <w:t>JUnit</w:t>
-      </w:r>
-      <w:proofErr w:type="spellEnd"/>
-      <w:r>
-        <w:rPr>
-          <w:rFonts w:ascii="Times New Roman" w:eastAsia="宋体" w:hAnsi="Times New Roman" w:cs="Times New Roman" w:hint="eastAsia"/>
-          <w:b/>
-          <w:bCs/>
-          <w:kern w:val="28"/>
-          <w:szCs w:val="24"/>
-        </w:rPr>
-        <w:t xml:space="preserve"> Test</w:t>
-      </w:r>
-      <w:bookmarkStart w:id="4" w:name="_GoBack"/>
-      <w:bookmarkEnd w:id="4"/>
+        <w:t>Related JUnit Test</w:t>
+      </w:r>
+    </w:p>
+    <w:p>
+      <w:pPr>
+        <w:pStyle w:val="a4"/>
+        <w:widowControl/>
+        <w:numPr>
+          <w:ilvl w:val="0"/>
+          <w:numId w:val="21"/>
+        </w:numPr>
+        <w:ind w:firstLineChars="0"/>
+        <w:jc w:val="left"/>
+        <w:rPr>
+          <w:rFonts w:ascii="Times New Roman" w:eastAsia="宋体" w:hAnsi="Times New Roman" w:cs="Times New Roman"/>
+          <w:bCs/>
+          <w:kern w:val="28"/>
+          <w:szCs w:val="24"/>
+        </w:rPr>
+      </w:pPr>
+      <w:r>
+        <w:rPr>
+          <w:rFonts w:ascii="Times New Roman" w:eastAsia="宋体" w:hAnsi="Times New Roman" w:cs="Times New Roman" w:hint="eastAsia"/>
+          <w:bCs/>
+          <w:kern w:val="28"/>
+          <w:szCs w:val="24"/>
+        </w:rPr>
+        <w:t>DocumentTest.java</w:t>
+      </w:r>
     </w:p>
     <w:p/>
     <w:sectPr>
@@ -3126,7 +3463,7 @@
                 <w:bCs/>
                 <w:noProof/>
               </w:rPr>
-              <w:t>10</w:t>
+              <w:t>11</w:t>
             </w:r>
             <w:r>
               <w:rPr>
@@ -3447,7 +3784,7 @@
   <w:abstractNum w:abstractNumId="3">
     <w:nsid w:val="0B6E3A3E"/>
     <w:multiLevelType w:val="hybridMultilevel"/>
-    <w:tmpl w:val="466CFCFC"/>
+    <w:tmpl w:val="E5B26E04"/>
     <w:lvl w:ilvl="0" w:tplc="04090001">
       <w:start w:val="1"/>
       <w:numFmt w:val="bullet"/>
@@ -3736,6 +4073,119 @@
     </w:lvl>
   </w:abstractNum>
   <w:abstractNum w:abstractNumId="6">
+    <w:nsid w:val="1DBE289F"/>
+    <w:multiLevelType w:val="hybridMultilevel"/>
+    <w:tmpl w:val="07905E04"/>
+    <w:lvl w:ilvl="0" w:tplc="04090001">
+      <w:start w:val="1"/>
+      <w:numFmt w:val="bullet"/>
+      <w:lvlText w:val=""/>
+      <w:lvlJc w:val="left"/>
+      <w:pPr>
+        <w:ind w:left="1260" w:hanging="420"/>
+      </w:pPr>
+      <w:rPr>
+        <w:rFonts w:ascii="Wingdings" w:hAnsi="Wingdings" w:hint="default"/>
+      </w:rPr>
+    </w:lvl>
+    <w:lvl w:ilvl="1" w:tplc="04090003" w:tentative="1">
+      <w:start w:val="1"/>
+      <w:numFmt w:val="bullet"/>
+      <w:lvlText w:val=""/>
+      <w:lvlJc w:val="left"/>
+      <w:pPr>
+        <w:ind w:left="1680" w:hanging="420"/>
+      </w:pPr>
+      <w:rPr>
+        <w:rFonts w:ascii="Wingdings" w:hAnsi="Wingdings" w:hint="default"/>
+      </w:rPr>
+    </w:lvl>
+    <w:lvl w:ilvl="2" w:tplc="04090005" w:tentative="1">
+      <w:start w:val="1"/>
+      <w:numFmt w:val="bullet"/>
+      <w:lvlText w:val=""/>
+      <w:lvlJc w:val="left"/>
+      <w:pPr>
+        <w:ind w:left="2100" w:hanging="420"/>
+      </w:pPr>
+      <w:rPr>
+        <w:rFonts w:ascii="Wingdings" w:hAnsi="Wingdings" w:hint="default"/>
+      </w:rPr>
+    </w:lvl>
+    <w:lvl w:ilvl="3" w:tplc="04090001" w:tentative="1">
+      <w:start w:val="1"/>
+      <w:numFmt w:val="bullet"/>
+      <w:lvlText w:val=""/>
+      <w:lvlJc w:val="left"/>
+      <w:pPr>
+        <w:ind w:left="2520" w:hanging="420"/>
+      </w:pPr>
+      <w:rPr>
+        <w:rFonts w:ascii="Wingdings" w:hAnsi="Wingdings" w:hint="default"/>
+      </w:rPr>
+    </w:lvl>
+    <w:lvl w:ilvl="4" w:tplc="04090003" w:tentative="1">
+      <w:start w:val="1"/>
+      <w:numFmt w:val="bullet"/>
+      <w:lvlText w:val=""/>
+      <w:lvlJc w:val="left"/>
+      <w:pPr>
+        <w:ind w:left="2940" w:hanging="420"/>
+      </w:pPr>
+      <w:rPr>
+        <w:rFonts w:ascii="Wingdings" w:hAnsi="Wingdings" w:hint="default"/>
+      </w:rPr>
+    </w:lvl>
+    <w:lvl w:ilvl="5" w:tplc="04090005" w:tentative="1">
+      <w:start w:val="1"/>
+      <w:numFmt w:val="bullet"/>
+      <w:lvlText w:val=""/>
+      <w:lvlJc w:val="left"/>
+      <w:pPr>
+        <w:ind w:left="3360" w:hanging="420"/>
+      </w:pPr>
+      <w:rPr>
+        <w:rFonts w:ascii="Wingdings" w:hAnsi="Wingdings" w:hint="default"/>
+      </w:rPr>
+    </w:lvl>
+    <w:lvl w:ilvl="6" w:tplc="04090001" w:tentative="1">
+      <w:start w:val="1"/>
+      <w:numFmt w:val="bullet"/>
+      <w:lvlText w:val=""/>
+      <w:lvlJc w:val="left"/>
+      <w:pPr>
+        <w:ind w:left="3780" w:hanging="420"/>
+      </w:pPr>
+      <w:rPr>
+        <w:rFonts w:ascii="Wingdings" w:hAnsi="Wingdings" w:hint="default"/>
+      </w:rPr>
+    </w:lvl>
+    <w:lvl w:ilvl="7" w:tplc="04090003" w:tentative="1">
+      <w:start w:val="1"/>
+      <w:numFmt w:val="bullet"/>
+      <w:lvlText w:val=""/>
+      <w:lvlJc w:val="left"/>
+      <w:pPr>
+        <w:ind w:left="4200" w:hanging="420"/>
+      </w:pPr>
+      <w:rPr>
+        <w:rFonts w:ascii="Wingdings" w:hAnsi="Wingdings" w:hint="default"/>
+      </w:rPr>
+    </w:lvl>
+    <w:lvl w:ilvl="8" w:tplc="04090005" w:tentative="1">
+      <w:start w:val="1"/>
+      <w:numFmt w:val="bullet"/>
+      <w:lvlText w:val=""/>
+      <w:lvlJc w:val="left"/>
+      <w:pPr>
+        <w:ind w:left="4620" w:hanging="420"/>
+      </w:pPr>
+      <w:rPr>
+        <w:rFonts w:ascii="Wingdings" w:hAnsi="Wingdings" w:hint="default"/>
+      </w:rPr>
+    </w:lvl>
+  </w:abstractNum>
+  <w:abstractNum w:abstractNumId="7">
     <w:nsid w:val="22832A83"/>
     <w:multiLevelType w:val="hybridMultilevel"/>
     <w:tmpl w:val="86A299A0"/>
@@ -3824,7 +4274,120 @@
       </w:pPr>
     </w:lvl>
   </w:abstractNum>
-  <w:abstractNum w:abstractNumId="7">
+  <w:abstractNum w:abstractNumId="8">
+    <w:nsid w:val="22F07C74"/>
+    <w:multiLevelType w:val="hybridMultilevel"/>
+    <w:tmpl w:val="67BAC0D6"/>
+    <w:lvl w:ilvl="0" w:tplc="04090001">
+      <w:start w:val="1"/>
+      <w:numFmt w:val="bullet"/>
+      <w:lvlText w:val=""/>
+      <w:lvlJc w:val="left"/>
+      <w:pPr>
+        <w:ind w:left="1260" w:hanging="420"/>
+      </w:pPr>
+      <w:rPr>
+        <w:rFonts w:ascii="Wingdings" w:hAnsi="Wingdings" w:hint="default"/>
+      </w:rPr>
+    </w:lvl>
+    <w:lvl w:ilvl="1" w:tplc="04090003" w:tentative="1">
+      <w:start w:val="1"/>
+      <w:numFmt w:val="bullet"/>
+      <w:lvlText w:val=""/>
+      <w:lvlJc w:val="left"/>
+      <w:pPr>
+        <w:ind w:left="1680" w:hanging="420"/>
+      </w:pPr>
+      <w:rPr>
+        <w:rFonts w:ascii="Wingdings" w:hAnsi="Wingdings" w:hint="default"/>
+      </w:rPr>
+    </w:lvl>
+    <w:lvl w:ilvl="2" w:tplc="04090005" w:tentative="1">
+      <w:start w:val="1"/>
+      <w:numFmt w:val="bullet"/>
+      <w:lvlText w:val=""/>
+      <w:lvlJc w:val="left"/>
+      <w:pPr>
+        <w:ind w:left="2100" w:hanging="420"/>
+      </w:pPr>
+      <w:rPr>
+        <w:rFonts w:ascii="Wingdings" w:hAnsi="Wingdings" w:hint="default"/>
+      </w:rPr>
+    </w:lvl>
+    <w:lvl w:ilvl="3" w:tplc="04090001" w:tentative="1">
+      <w:start w:val="1"/>
+      <w:numFmt w:val="bullet"/>
+      <w:lvlText w:val=""/>
+      <w:lvlJc w:val="left"/>
+      <w:pPr>
+        <w:ind w:left="2520" w:hanging="420"/>
+      </w:pPr>
+      <w:rPr>
+        <w:rFonts w:ascii="Wingdings" w:hAnsi="Wingdings" w:hint="default"/>
+      </w:rPr>
+    </w:lvl>
+    <w:lvl w:ilvl="4" w:tplc="04090003" w:tentative="1">
+      <w:start w:val="1"/>
+      <w:numFmt w:val="bullet"/>
+      <w:lvlText w:val=""/>
+      <w:lvlJc w:val="left"/>
+      <w:pPr>
+        <w:ind w:left="2940" w:hanging="420"/>
+      </w:pPr>
+      <w:rPr>
+        <w:rFonts w:ascii="Wingdings" w:hAnsi="Wingdings" w:hint="default"/>
+      </w:rPr>
+    </w:lvl>
+    <w:lvl w:ilvl="5" w:tplc="04090005" w:tentative="1">
+      <w:start w:val="1"/>
+      <w:numFmt w:val="bullet"/>
+      <w:lvlText w:val=""/>
+      <w:lvlJc w:val="left"/>
+      <w:pPr>
+        <w:ind w:left="3360" w:hanging="420"/>
+      </w:pPr>
+      <w:rPr>
+        <w:rFonts w:ascii="Wingdings" w:hAnsi="Wingdings" w:hint="default"/>
+      </w:rPr>
+    </w:lvl>
+    <w:lvl w:ilvl="6" w:tplc="04090001" w:tentative="1">
+      <w:start w:val="1"/>
+      <w:numFmt w:val="bullet"/>
+      <w:lvlText w:val=""/>
+      <w:lvlJc w:val="left"/>
+      <w:pPr>
+        <w:ind w:left="3780" w:hanging="420"/>
+      </w:pPr>
+      <w:rPr>
+        <w:rFonts w:ascii="Wingdings" w:hAnsi="Wingdings" w:hint="default"/>
+      </w:rPr>
+    </w:lvl>
+    <w:lvl w:ilvl="7" w:tplc="04090003" w:tentative="1">
+      <w:start w:val="1"/>
+      <w:numFmt w:val="bullet"/>
+      <w:lvlText w:val=""/>
+      <w:lvlJc w:val="left"/>
+      <w:pPr>
+        <w:ind w:left="4200" w:hanging="420"/>
+      </w:pPr>
+      <w:rPr>
+        <w:rFonts w:ascii="Wingdings" w:hAnsi="Wingdings" w:hint="default"/>
+      </w:rPr>
+    </w:lvl>
+    <w:lvl w:ilvl="8" w:tplc="04090005" w:tentative="1">
+      <w:start w:val="1"/>
+      <w:numFmt w:val="bullet"/>
+      <w:lvlText w:val=""/>
+      <w:lvlJc w:val="left"/>
+      <w:pPr>
+        <w:ind w:left="4620" w:hanging="420"/>
+      </w:pPr>
+      <w:rPr>
+        <w:rFonts w:ascii="Wingdings" w:hAnsi="Wingdings" w:hint="default"/>
+      </w:rPr>
+    </w:lvl>
+  </w:abstractNum>
+  <w:abstractNum w:abstractNumId="9">
     <w:nsid w:val="2532247F"/>
     <w:multiLevelType w:val="hybridMultilevel"/>
     <w:tmpl w:val="CF5A5BEE"/>
@@ -3913,7 +4476,7 @@
       </w:pPr>
     </w:lvl>
   </w:abstractNum>
-  <w:abstractNum w:abstractNumId="8">
+  <w:abstractNum w:abstractNumId="10">
     <w:nsid w:val="2BEE08B8"/>
     <w:multiLevelType w:val="hybridMultilevel"/>
     <w:tmpl w:val="8E0E5788"/>
@@ -4002,7 +4565,7 @@
       </w:pPr>
     </w:lvl>
   </w:abstractNum>
-  <w:abstractNum w:abstractNumId="9">
+  <w:abstractNum w:abstractNumId="11">
     <w:nsid w:val="34DD529C"/>
     <w:multiLevelType w:val="hybridMultilevel"/>
     <w:tmpl w:val="F8DE1B16"/>
@@ -4088,7 +4651,7 @@
       </w:pPr>
     </w:lvl>
   </w:abstractNum>
-  <w:abstractNum w:abstractNumId="10">
+  <w:abstractNum w:abstractNumId="12">
     <w:nsid w:val="355C48C5"/>
     <w:multiLevelType w:val="hybridMultilevel"/>
     <w:tmpl w:val="24CE7F6A"/>
@@ -4177,7 +4740,120 @@
       </w:pPr>
     </w:lvl>
   </w:abstractNum>
-  <w:abstractNum w:abstractNumId="11">
+  <w:abstractNum w:abstractNumId="13">
+    <w:nsid w:val="41D25F90"/>
+    <w:multiLevelType w:val="hybridMultilevel"/>
+    <w:tmpl w:val="C5C21C86"/>
+    <w:lvl w:ilvl="0" w:tplc="04090001">
+      <w:start w:val="1"/>
+      <w:numFmt w:val="bullet"/>
+      <w:lvlText w:val=""/>
+      <w:lvlJc w:val="left"/>
+      <w:pPr>
+        <w:ind w:left="1260" w:hanging="420"/>
+      </w:pPr>
+      <w:rPr>
+        <w:rFonts w:ascii="Wingdings" w:hAnsi="Wingdings" w:hint="default"/>
+      </w:rPr>
+    </w:lvl>
+    <w:lvl w:ilvl="1" w:tplc="04090003" w:tentative="1">
+      <w:start w:val="1"/>
+      <w:numFmt w:val="bullet"/>
+      <w:lvlText w:val=""/>
+      <w:lvlJc w:val="left"/>
+      <w:pPr>
+        <w:ind w:left="1680" w:hanging="420"/>
+      </w:pPr>
+      <w:rPr>
+        <w:rFonts w:ascii="Wingdings" w:hAnsi="Wingdings" w:hint="default"/>
+      </w:rPr>
+    </w:lvl>
+    <w:lvl w:ilvl="2" w:tplc="04090005" w:tentative="1">
+      <w:start w:val="1"/>
+      <w:numFmt w:val="bullet"/>
+      <w:lvlText w:val=""/>
+      <w:lvlJc w:val="left"/>
+      <w:pPr>
+        <w:ind w:left="2100" w:hanging="420"/>
+      </w:pPr>
+      <w:rPr>
+        <w:rFonts w:ascii="Wingdings" w:hAnsi="Wingdings" w:hint="default"/>
+      </w:rPr>
+    </w:lvl>
+    <w:lvl w:ilvl="3" w:tplc="04090001" w:tentative="1">
+      <w:start w:val="1"/>
+      <w:numFmt w:val="bullet"/>
+      <w:lvlText w:val=""/>
+      <w:lvlJc w:val="left"/>
+      <w:pPr>
+        <w:ind w:left="2520" w:hanging="420"/>
+      </w:pPr>
+      <w:rPr>
+        <w:rFonts w:ascii="Wingdings" w:hAnsi="Wingdings" w:hint="default"/>
+      </w:rPr>
+    </w:lvl>
+    <w:lvl w:ilvl="4" w:tplc="04090003" w:tentative="1">
+      <w:start w:val="1"/>
+      <w:numFmt w:val="bullet"/>
+      <w:lvlText w:val=""/>
+      <w:lvlJc w:val="left"/>
+      <w:pPr>
+        <w:ind w:left="2940" w:hanging="420"/>
+      </w:pPr>
+      <w:rPr>
+        <w:rFonts w:ascii="Wingdings" w:hAnsi="Wingdings" w:hint="default"/>
+      </w:rPr>
+    </w:lvl>
+    <w:lvl w:ilvl="5" w:tplc="04090005" w:tentative="1">
+      <w:start w:val="1"/>
+      <w:numFmt w:val="bullet"/>
+      <w:lvlText w:val=""/>
+      <w:lvlJc w:val="left"/>
+      <w:pPr>
+        <w:ind w:left="3360" w:hanging="420"/>
+      </w:pPr>
+      <w:rPr>
+        <w:rFonts w:ascii="Wingdings" w:hAnsi="Wingdings" w:hint="default"/>
+      </w:rPr>
+    </w:lvl>
+    <w:lvl w:ilvl="6" w:tplc="04090001" w:tentative="1">
+      <w:start w:val="1"/>
+      <w:numFmt w:val="bullet"/>
+      <w:lvlText w:val=""/>
+      <w:lvlJc w:val="left"/>
+      <w:pPr>
+        <w:ind w:left="3780" w:hanging="420"/>
+      </w:pPr>
+      <w:rPr>
+        <w:rFonts w:ascii="Wingdings" w:hAnsi="Wingdings" w:hint="default"/>
+      </w:rPr>
+    </w:lvl>
+    <w:lvl w:ilvl="7" w:tplc="04090003" w:tentative="1">
+      <w:start w:val="1"/>
+      <w:numFmt w:val="bullet"/>
+      <w:lvlText w:val=""/>
+      <w:lvlJc w:val="left"/>
+      <w:pPr>
+        <w:ind w:left="4200" w:hanging="420"/>
+      </w:pPr>
+      <w:rPr>
+        <w:rFonts w:ascii="Wingdings" w:hAnsi="Wingdings" w:hint="default"/>
+      </w:rPr>
+    </w:lvl>
+    <w:lvl w:ilvl="8" w:tplc="04090005" w:tentative="1">
+      <w:start w:val="1"/>
+      <w:numFmt w:val="bullet"/>
+      <w:lvlText w:val=""/>
+      <w:lvlJc w:val="left"/>
+      <w:pPr>
+        <w:ind w:left="4620" w:hanging="420"/>
+      </w:pPr>
+      <w:rPr>
+        <w:rFonts w:ascii="Wingdings" w:hAnsi="Wingdings" w:hint="default"/>
+      </w:rPr>
+    </w:lvl>
+  </w:abstractNum>
+  <w:abstractNum w:abstractNumId="14">
     <w:nsid w:val="45C557B3"/>
     <w:multiLevelType w:val="hybridMultilevel"/>
     <w:tmpl w:val="B12A2912"/>
@@ -4266,7 +4942,7 @@
       </w:pPr>
     </w:lvl>
   </w:abstractNum>
-  <w:abstractNum w:abstractNumId="12">
+  <w:abstractNum w:abstractNumId="15">
     <w:nsid w:val="4A015BA0"/>
     <w:multiLevelType w:val="hybridMultilevel"/>
     <w:tmpl w:val="B978DD96"/>
@@ -4355,7 +5031,7 @@
       </w:pPr>
     </w:lvl>
   </w:abstractNum>
-  <w:abstractNum w:abstractNumId="13">
+  <w:abstractNum w:abstractNumId="16">
     <w:nsid w:val="62A237D2"/>
     <w:multiLevelType w:val="hybridMultilevel"/>
     <w:tmpl w:val="3EE0815E"/>
@@ -4468,7 +5144,120 @@
       </w:rPr>
     </w:lvl>
   </w:abstractNum>
-  <w:abstractNum w:abstractNumId="14">
+  <w:abstractNum w:abstractNumId="17">
+    <w:nsid w:val="6BF8652C"/>
+    <w:multiLevelType w:val="hybridMultilevel"/>
+    <w:tmpl w:val="14484E2E"/>
+    <w:lvl w:ilvl="0" w:tplc="04090001">
+      <w:start w:val="1"/>
+      <w:numFmt w:val="bullet"/>
+      <w:lvlText w:val=""/>
+      <w:lvlJc w:val="left"/>
+      <w:pPr>
+        <w:ind w:left="1260" w:hanging="420"/>
+      </w:pPr>
+      <w:rPr>
+        <w:rFonts w:ascii="Wingdings" w:hAnsi="Wingdings" w:hint="default"/>
+      </w:rPr>
+    </w:lvl>
+    <w:lvl w:ilvl="1" w:tplc="04090003" w:tentative="1">
+      <w:start w:val="1"/>
+      <w:numFmt w:val="bullet"/>
+      <w:lvlText w:val=""/>
+      <w:lvlJc w:val="left"/>
+      <w:pPr>
+        <w:ind w:left="1680" w:hanging="420"/>
+      </w:pPr>
+      <w:rPr>
+        <w:rFonts w:ascii="Wingdings" w:hAnsi="Wingdings" w:hint="default"/>
+      </w:rPr>
+    </w:lvl>
+    <w:lvl w:ilvl="2" w:tplc="04090005" w:tentative="1">
+      <w:start w:val="1"/>
+      <w:numFmt w:val="bullet"/>
+      <w:lvlText w:val=""/>
+      <w:lvlJc w:val="left"/>
+      <w:pPr>
+        <w:ind w:left="2100" w:hanging="420"/>
+      </w:pPr>
+      <w:rPr>
+        <w:rFonts w:ascii="Wingdings" w:hAnsi="Wingdings" w:hint="default"/>
+      </w:rPr>
+    </w:lvl>
+    <w:lvl w:ilvl="3" w:tplc="04090001" w:tentative="1">
+      <w:start w:val="1"/>
+      <w:numFmt w:val="bullet"/>
+      <w:lvlText w:val=""/>
+      <w:lvlJc w:val="left"/>
+      <w:pPr>
+        <w:ind w:left="2520" w:hanging="420"/>
+      </w:pPr>
+      <w:rPr>
+        <w:rFonts w:ascii="Wingdings" w:hAnsi="Wingdings" w:hint="default"/>
+      </w:rPr>
+    </w:lvl>
+    <w:lvl w:ilvl="4" w:tplc="04090003" w:tentative="1">
+      <w:start w:val="1"/>
+      <w:numFmt w:val="bullet"/>
+      <w:lvlText w:val=""/>
+      <w:lvlJc w:val="left"/>
+      <w:pPr>
+        <w:ind w:left="2940" w:hanging="420"/>
+      </w:pPr>
+      <w:rPr>
+        <w:rFonts w:ascii="Wingdings" w:hAnsi="Wingdings" w:hint="default"/>
+      </w:rPr>
+    </w:lvl>
+    <w:lvl w:ilvl="5" w:tplc="04090005" w:tentative="1">
+      <w:start w:val="1"/>
+      <w:numFmt w:val="bullet"/>
+      <w:lvlText w:val=""/>
+      <w:lvlJc w:val="left"/>
+      <w:pPr>
+        <w:ind w:left="3360" w:hanging="420"/>
+      </w:pPr>
+      <w:rPr>
+        <w:rFonts w:ascii="Wingdings" w:hAnsi="Wingdings" w:hint="default"/>
+      </w:rPr>
+    </w:lvl>
+    <w:lvl w:ilvl="6" w:tplc="04090001" w:tentative="1">
+      <w:start w:val="1"/>
+      <w:numFmt w:val="bullet"/>
+      <w:lvlText w:val=""/>
+      <w:lvlJc w:val="left"/>
+      <w:pPr>
+        <w:ind w:left="3780" w:hanging="420"/>
+      </w:pPr>
+      <w:rPr>
+        <w:rFonts w:ascii="Wingdings" w:hAnsi="Wingdings" w:hint="default"/>
+      </w:rPr>
+    </w:lvl>
+    <w:lvl w:ilvl="7" w:tplc="04090003" w:tentative="1">
+      <w:start w:val="1"/>
+      <w:numFmt w:val="bullet"/>
+      <w:lvlText w:val=""/>
+      <w:lvlJc w:val="left"/>
+      <w:pPr>
+        <w:ind w:left="4200" w:hanging="420"/>
+      </w:pPr>
+      <w:rPr>
+        <w:rFonts w:ascii="Wingdings" w:hAnsi="Wingdings" w:hint="default"/>
+      </w:rPr>
+    </w:lvl>
+    <w:lvl w:ilvl="8" w:tplc="04090005" w:tentative="1">
+      <w:start w:val="1"/>
+      <w:numFmt w:val="bullet"/>
+      <w:lvlText w:val=""/>
+      <w:lvlJc w:val="left"/>
+      <w:pPr>
+        <w:ind w:left="4620" w:hanging="420"/>
+      </w:pPr>
+      <w:rPr>
+        <w:rFonts w:ascii="Wingdings" w:hAnsi="Wingdings" w:hint="default"/>
+      </w:rPr>
+    </w:lvl>
+  </w:abstractNum>
+  <w:abstractNum w:abstractNumId="18">
     <w:nsid w:val="6F5C6461"/>
     <w:multiLevelType w:val="hybridMultilevel"/>
     <w:tmpl w:val="8E0E5788"/>
@@ -4557,7 +5346,7 @@
       </w:pPr>
     </w:lvl>
   </w:abstractNum>
-  <w:abstractNum w:abstractNumId="15">
+  <w:abstractNum w:abstractNumId="19">
     <w:nsid w:val="748A25EC"/>
     <w:multiLevelType w:val="hybridMultilevel"/>
     <w:tmpl w:val="8E0E5788"/>
@@ -4646,7 +5435,7 @@
       </w:pPr>
     </w:lvl>
   </w:abstractNum>
-  <w:abstractNum w:abstractNumId="16">
+  <w:abstractNum w:abstractNumId="20">
     <w:nsid w:val="77030DBA"/>
     <w:multiLevelType w:val="hybridMultilevel"/>
     <w:tmpl w:val="917E1C18"/>
@@ -4759,7 +5548,7 @@
       </w:rPr>
     </w:lvl>
   </w:abstractNum>
-  <w:abstractNum w:abstractNumId="17">
+  <w:abstractNum w:abstractNumId="21">
     <w:nsid w:val="7E9568BE"/>
     <w:multiLevelType w:val="hybridMultilevel"/>
     <w:tmpl w:val="8E0E5788"/>
@@ -4849,19 +5638,19 @@
     </w:lvl>
   </w:abstractNum>
   <w:num w:numId="1">
-    <w:abstractNumId w:val="9"/>
+    <w:abstractNumId w:val="11"/>
   </w:num>
   <w:num w:numId="2">
-    <w:abstractNumId w:val="13"/>
+    <w:abstractNumId w:val="16"/>
   </w:num>
   <w:num w:numId="3">
-    <w:abstractNumId w:val="12"/>
+    <w:abstractNumId w:val="15"/>
   </w:num>
   <w:num w:numId="4">
-    <w:abstractNumId w:val="11"/>
+    <w:abstractNumId w:val="14"/>
   </w:num>
   <w:num w:numId="5">
-    <w:abstractNumId w:val="16"/>
+    <w:abstractNumId w:val="20"/>
   </w:num>
   <w:num w:numId="6">
     <w:abstractNumId w:val="3"/>
@@ -4876,31 +5665,43 @@
     <w:abstractNumId w:val="5"/>
   </w:num>
   <w:num w:numId="10">
-    <w:abstractNumId w:val="6"/>
+    <w:abstractNumId w:val="7"/>
   </w:num>
   <w:num w:numId="11">
-    <w:abstractNumId w:val="17"/>
+    <w:abstractNumId w:val="21"/>
   </w:num>
   <w:num w:numId="12">
-    <w:abstractNumId w:val="10"/>
+    <w:abstractNumId w:val="12"/>
   </w:num>
   <w:num w:numId="13">
-    <w:abstractNumId w:val="15"/>
+    <w:abstractNumId w:val="19"/>
   </w:num>
   <w:num w:numId="14">
     <w:abstractNumId w:val="0"/>
   </w:num>
   <w:num w:numId="15">
-    <w:abstractNumId w:val="14"/>
+    <w:abstractNumId w:val="18"/>
   </w:num>
   <w:num w:numId="16">
     <w:abstractNumId w:val="4"/>
   </w:num>
   <w:num w:numId="17">
-    <w:abstractNumId w:val="7"/>
+    <w:abstractNumId w:val="9"/>
   </w:num>
   <w:num w:numId="18">
+    <w:abstractNumId w:val="10"/>
+  </w:num>
+  <w:num w:numId="19">
+    <w:abstractNumId w:val="17"/>
+  </w:num>
+  <w:num w:numId="20">
     <w:abstractNumId w:val="8"/>
+  </w:num>
+  <w:num w:numId="21">
+    <w:abstractNumId w:val="6"/>
+  </w:num>
+  <w:num w:numId="22">
+    <w:abstractNumId w:val="13"/>
   </w:num>
 </w:numbering>
 </file>
@@ -5977,7 +6778,7 @@
 </file>
 
 <file path=customXml/itemProps1.xml><?xml version="1.0" encoding="utf-8"?>
-<ds:datastoreItem xmlns:ds="http://schemas.openxmlformats.org/officeDocument/2006/customXml" ds:itemID="{C0CACCDC-B5F9-4FB4-8ADA-02F64602F3AB}">
+<ds:datastoreItem xmlns:ds="http://schemas.openxmlformats.org/officeDocument/2006/customXml" ds:itemID="{14FCD7C0-A02E-4970-B13E-E0CABA7B183E}">
   <ds:schemaRefs>
     <ds:schemaRef ds:uri="http://schemas.openxmlformats.org/officeDocument/2006/bibliography"/>
   </ds:schemaRefs>

</xml_diff>